<commit_message>
programa en ipynb casi listo, le falta la bibliografía
</commit_message>
<xml_diff>
--- a/classes/3_calculo/5_calculo_vectorial/Programa_Calculo_Vectorial.docx
+++ b/classes/3_calculo/5_calculo_vectorial/Programa_Calculo_Vectorial.docx
@@ -2525,9 +2525,22 @@
               <w:keepLines w:val="0"/>
               <w:widowControl/>
               <w:suppressLineNumbers w:val="0"/>
-            </w:pPr>
-            <w:r>
-              <w:t>Aquí tienes un perfil profesional para un Ingeniero Agropecuario del Campus Caucasia de la Universidad de Antioquia, junto con la forma en que el curso de "Cálculo Vectorial y de Varias Variables" contribuye a su formación.</w:t>
+              <w:rPr>
+                <w:rFonts w:ascii="Calibri" w:hAnsi="Calibri"/>
+              </w:rPr>
+            </w:pPr>
+            <w:r>
+              <w:rPr>
+                <w:rFonts w:hint="default" w:ascii="Calibri" w:hAnsi="Calibri"/>
+                <w:lang w:val="es-ES"/>
+              </w:rPr>
+              <w:t xml:space="preserve">Este es </w:t>
+            </w:r>
+            <w:r>
+              <w:rPr>
+                <w:rFonts w:ascii="Calibri" w:hAnsi="Calibri"/>
+              </w:rPr>
+              <w:t>un perfil profesional para un Ingeniero Agropecuario del Campus Caucasia de la Universidad de Antioquia, junto con la forma en que el curso de "Cálculo Vectorial y de Varias Variables" contribuye a su formación.</w:t>
             </w:r>
           </w:p>
           <w:p>
@@ -2574,8 +2587,14 @@
               <w:keepLines w:val="0"/>
               <w:widowControl/>
               <w:suppressLineNumbers w:val="0"/>
-            </w:pPr>
-            <w:r>
+              <w:rPr>
+                <w:rFonts w:ascii="Calibri" w:hAnsi="Calibri"/>
+              </w:rPr>
+            </w:pPr>
+            <w:r>
+              <w:rPr>
+                <w:rFonts w:ascii="Calibri" w:hAnsi="Calibri"/>
+              </w:rPr>
               <w:t>El Ingeniero Agropecuario egresado de la Facultad de Ciencias Agrarias de la Universidad de Antioquia, Campus Caucasia, es un profesional con sólida formación en ciencias agrícolas, pecuarias y ambientales, con énfasis en el desarrollo sostenible y la gestión de sistemas productivos en el contexto del trópico. Su perfil se caracteriza por:</w:t>
             </w:r>
           </w:p>
@@ -2738,8 +2757,14 @@
               <w:keepLines w:val="0"/>
               <w:widowControl/>
               <w:suppressLineNumbers w:val="0"/>
-            </w:pPr>
-            <w:r>
+              <w:rPr>
+                <w:rFonts w:ascii="Calibri" w:hAnsi="Calibri"/>
+              </w:rPr>
+            </w:pPr>
+            <w:r>
+              <w:rPr>
+                <w:rFonts w:ascii="Calibri" w:hAnsi="Calibri"/>
+              </w:rPr>
               <w:t>El curso de "Cálculo Vectorial y de Varias Variables" es fundamental en la formación del Ingeniero Agropecuario, ya que proporciona herramientas matemáticas para la modelación y análisis de fenómenos naturales y productivos en el agro.</w:t>
             </w:r>
           </w:p>
@@ -2782,10 +2807,14 @@
               <w:widowControl/>
               <w:suppressLineNumbers w:val="0"/>
               <w:ind w:left="720"/>
+              <w:rPr>
+                <w:rFonts w:ascii="Calibri" w:hAnsi="Calibri"/>
+              </w:rPr>
             </w:pPr>
             <w:r>
               <w:rPr>
                 <w:rStyle w:val="12"/>
+                <w:rFonts w:ascii="Calibri" w:hAnsi="Calibri"/>
               </w:rPr>
               <w:t>Cónicas, ecuaciones paramétricas y coordenadas polares</w:t>
             </w:r>
@@ -2860,10 +2889,14 @@
               <w:widowControl/>
               <w:suppressLineNumbers w:val="0"/>
               <w:ind w:left="720"/>
+              <w:rPr>
+                <w:rFonts w:ascii="Calibri" w:hAnsi="Calibri"/>
+              </w:rPr>
             </w:pPr>
             <w:r>
               <w:rPr>
                 <w:rStyle w:val="12"/>
+                <w:rFonts w:ascii="Calibri" w:hAnsi="Calibri"/>
               </w:rPr>
               <w:t>Vectores y geometría del espacio</w:t>
             </w:r>
@@ -2944,10 +2977,14 @@
               <w:widowControl/>
               <w:suppressLineNumbers w:val="0"/>
               <w:ind w:left="720"/>
+              <w:rPr>
+                <w:rFonts w:ascii="Calibri" w:hAnsi="Calibri"/>
+              </w:rPr>
             </w:pPr>
             <w:r>
               <w:rPr>
                 <w:rStyle w:val="12"/>
+                <w:rFonts w:ascii="Calibri" w:hAnsi="Calibri"/>
               </w:rPr>
               <w:t>Funciones vectoriales</w:t>
             </w:r>
@@ -3028,10 +3065,14 @@
               <w:widowControl/>
               <w:suppressLineNumbers w:val="0"/>
               <w:ind w:left="720"/>
+              <w:rPr>
+                <w:rFonts w:ascii="Calibri" w:hAnsi="Calibri"/>
+              </w:rPr>
             </w:pPr>
             <w:r>
               <w:rPr>
                 <w:rStyle w:val="12"/>
+                <w:rFonts w:ascii="Calibri" w:hAnsi="Calibri"/>
               </w:rPr>
               <w:t>Funciones de varias variables</w:t>
             </w:r>
@@ -3112,10 +3153,14 @@
               <w:widowControl/>
               <w:suppressLineNumbers w:val="0"/>
               <w:ind w:left="720"/>
+              <w:rPr>
+                <w:rFonts w:ascii="Calibri" w:hAnsi="Calibri"/>
+              </w:rPr>
             </w:pPr>
             <w:r>
               <w:rPr>
                 <w:rStyle w:val="12"/>
+                <w:rFonts w:ascii="Calibri" w:hAnsi="Calibri"/>
               </w:rPr>
               <w:t>Integración múltiple</w:t>
             </w:r>
@@ -3196,10 +3241,14 @@
               <w:widowControl/>
               <w:suppressLineNumbers w:val="0"/>
               <w:ind w:left="720"/>
+              <w:rPr>
+                <w:rFonts w:ascii="Calibri" w:hAnsi="Calibri"/>
+              </w:rPr>
             </w:pPr>
             <w:r>
               <w:rPr>
                 <w:rStyle w:val="12"/>
+                <w:rFonts w:ascii="Calibri" w:hAnsi="Calibri"/>
               </w:rPr>
               <w:t>Análisis vectorial</w:t>
             </w:r>
@@ -3282,8 +3331,14 @@
               <w:keepLines w:val="0"/>
               <w:widowControl/>
               <w:suppressLineNumbers w:val="0"/>
-            </w:pPr>
-            <w:r>
+              <w:rPr>
+                <w:rFonts w:ascii="Calibri" w:hAnsi="Calibri"/>
+              </w:rPr>
+            </w:pPr>
+            <w:r>
+              <w:rPr>
+                <w:rFonts w:ascii="Calibri" w:hAnsi="Calibri"/>
+              </w:rPr>
               <w:t>Este curso emplea tres enfoques pedagógicos y didácticos que favorecen el aprendizaje aplicado en el campo agropecuario:</w:t>
             </w:r>
           </w:p>
@@ -3363,8 +3418,14 @@
               <w:keepLines w:val="0"/>
               <w:widowControl/>
               <w:suppressLineNumbers w:val="0"/>
-            </w:pPr>
-            <w:r>
+              <w:rPr>
+                <w:rFonts w:ascii="Calibri" w:hAnsi="Calibri"/>
+              </w:rPr>
+            </w:pPr>
+            <w:r>
+              <w:rPr>
+                <w:rFonts w:ascii="Calibri" w:hAnsi="Calibri"/>
+              </w:rPr>
               <w:t>En conclusión, el curso de "Cálculo Vectorial y de Varias Variables" brinda a los futuros ingenieros agropecuarios habilidades matemáticas y computacionales esenciales para el análisis, optimización y toma de decisiones en el sector agropecuario, fortaleciendo su capacidad de innovación y sostenibilidad en el desarrollo rural.</w:t>
             </w:r>
           </w:p>
@@ -3396,10 +3457,10 @@
               <w:keepLines w:val="0"/>
               <w:widowControl/>
               <w:suppressLineNumbers w:val="0"/>
-            </w:pPr>
-            <w:r>
-              <w:t>Si necesitas ajustar el documento o incluir algún otro enfoque, ¡dímelo y lo perfeccionamos! 😊</w:t>
-            </w:r>
+              <w:rPr>
+                <w:rFonts w:ascii="Calibri" w:hAnsi="Calibri"/>
+              </w:rPr>
+            </w:pPr>
           </w:p>
           <w:p>
             <w:pPr>
@@ -3410,8 +3471,6 @@
                 <w:szCs w:val="22"/>
               </w:rPr>
             </w:pPr>
-            <w:bookmarkStart w:id="0" w:name="_GoBack"/>
-            <w:bookmarkEnd w:id="0"/>
           </w:p>
         </w:tc>
       </w:tr>
@@ -3597,11 +3656,897 @@
             <w:pPr>
               <w:jc w:val="both"/>
               <w:rPr>
+                <w:rFonts w:hint="default" w:asciiTheme="minorHAnsi" w:hAnsiTheme="minorHAnsi"/>
+                <w:sz w:val="22"/>
+                <w:szCs w:val="22"/>
+              </w:rPr>
+            </w:pPr>
+            <w:r>
+              <w:rPr>
+                <w:rFonts w:hint="default" w:asciiTheme="minorHAnsi" w:hAnsiTheme="minorHAnsi"/>
+                <w:sz w:val="22"/>
+                <w:szCs w:val="22"/>
+              </w:rPr>
+              <w:t xml:space="preserve">### **3. INTENCIONALIDADES FORMATIVAS**  </w:t>
+            </w:r>
+          </w:p>
+          <w:p>
+            <w:pPr>
+              <w:jc w:val="both"/>
+              <w:rPr>
+                <w:rFonts w:hint="default" w:asciiTheme="minorHAnsi" w:hAnsiTheme="minorHAnsi"/>
+                <w:sz w:val="22"/>
+                <w:szCs w:val="22"/>
+              </w:rPr>
+            </w:pPr>
+            <w:r>
+              <w:rPr>
+                <w:rFonts w:hint="default" w:asciiTheme="minorHAnsi" w:hAnsiTheme="minorHAnsi"/>
+                <w:sz w:val="22"/>
+                <w:szCs w:val="22"/>
+              </w:rPr>
+              <w:t xml:space="preserve">**Diseñadas bajo los enfoques pedagógicos de Aprendizaje Invertido, STEAMS y Aprendizaje Basado en Problemas y Proyectos (ABPP)**  </w:t>
+            </w:r>
+          </w:p>
+          <w:p>
+            <w:pPr>
+              <w:jc w:val="both"/>
+              <w:rPr>
+                <w:rFonts w:hint="default" w:asciiTheme="minorHAnsi" w:hAnsiTheme="minorHAnsi"/>
+                <w:sz w:val="22"/>
+                <w:szCs w:val="22"/>
+              </w:rPr>
+            </w:pPr>
+          </w:p>
+          <w:p>
+            <w:pPr>
+              <w:jc w:val="both"/>
+              <w:rPr>
+                <w:rFonts w:hint="default" w:asciiTheme="minorHAnsi" w:hAnsiTheme="minorHAnsi"/>
+                <w:sz w:val="22"/>
+                <w:szCs w:val="22"/>
+              </w:rPr>
+            </w:pPr>
+            <w:r>
+              <w:rPr>
+                <w:rFonts w:hint="default" w:asciiTheme="minorHAnsi" w:hAnsiTheme="minorHAnsi"/>
+                <w:sz w:val="22"/>
+                <w:szCs w:val="22"/>
+              </w:rPr>
+              <w:t>---</w:t>
+            </w:r>
+          </w:p>
+          <w:p>
+            <w:pPr>
+              <w:jc w:val="both"/>
+              <w:rPr>
+                <w:rFonts w:hint="default" w:asciiTheme="minorHAnsi" w:hAnsiTheme="minorHAnsi"/>
+                <w:sz w:val="22"/>
+                <w:szCs w:val="22"/>
+              </w:rPr>
+            </w:pPr>
+          </w:p>
+          <w:p>
+            <w:pPr>
+              <w:jc w:val="both"/>
+              <w:rPr>
+                <w:rFonts w:hint="default" w:asciiTheme="minorHAnsi" w:hAnsiTheme="minorHAnsi"/>
+                <w:sz w:val="22"/>
+                <w:szCs w:val="22"/>
+              </w:rPr>
+            </w:pPr>
+            <w:r>
+              <w:rPr>
+                <w:rFonts w:hint="default" w:asciiTheme="minorHAnsi" w:hAnsiTheme="minorHAnsi"/>
+                <w:sz w:val="22"/>
+                <w:szCs w:val="22"/>
+              </w:rPr>
+              <w:t xml:space="preserve">#### **Problemas de Formación**  </w:t>
+            </w:r>
+          </w:p>
+          <w:p>
+            <w:pPr>
+              <w:jc w:val="both"/>
+              <w:rPr>
+                <w:rFonts w:hint="default" w:asciiTheme="minorHAnsi" w:hAnsiTheme="minorHAnsi"/>
+                <w:sz w:val="22"/>
+                <w:szCs w:val="22"/>
+              </w:rPr>
+            </w:pPr>
+            <w:r>
+              <w:rPr>
+                <w:rFonts w:hint="default" w:asciiTheme="minorHAnsi" w:hAnsiTheme="minorHAnsi"/>
+                <w:sz w:val="22"/>
+                <w:szCs w:val="22"/>
+              </w:rPr>
+              <w:t xml:space="preserve">1. **Brecha teórico-práctica:** Dificultad para aplicar conceptos abstractos del cálculo vectorial y multivariable a problemas reales de ingeniería agropecuaria (ej: modelado de cultivos, diseño de maquinaria, optimización de recursos).  </w:t>
+            </w:r>
+          </w:p>
+          <w:p>
+            <w:pPr>
+              <w:jc w:val="both"/>
+              <w:rPr>
+                <w:rFonts w:hint="default" w:asciiTheme="minorHAnsi" w:hAnsiTheme="minorHAnsi"/>
+                <w:sz w:val="22"/>
+                <w:szCs w:val="22"/>
+              </w:rPr>
+            </w:pPr>
+            <w:r>
+              <w:rPr>
+                <w:rFonts w:hint="default" w:asciiTheme="minorHAnsi" w:hAnsiTheme="minorHAnsi"/>
+                <w:sz w:val="22"/>
+                <w:szCs w:val="22"/>
+              </w:rPr>
+              <w:t xml:space="preserve">2. **Falta de integración interdisciplinar:** Escasa conexión entre las matemáticas avanzadas, la tecnología computacional y las necesidades sostenibles del sector agropecuario.  </w:t>
+            </w:r>
+          </w:p>
+          <w:p>
+            <w:pPr>
+              <w:jc w:val="both"/>
+              <w:rPr>
+                <w:rFonts w:hint="default" w:asciiTheme="minorHAnsi" w:hAnsiTheme="minorHAnsi"/>
+                <w:sz w:val="22"/>
+                <w:szCs w:val="22"/>
+              </w:rPr>
+            </w:pPr>
+            <w:r>
+              <w:rPr>
+                <w:rFonts w:hint="default" w:asciiTheme="minorHAnsi" w:hAnsiTheme="minorHAnsi"/>
+                <w:sz w:val="22"/>
+                <w:szCs w:val="22"/>
+              </w:rPr>
+              <w:t xml:space="preserve">3. **Resistencia al trabajo colaborativo:** Limitaciones en habilidades blandas para resolver problemas en equipos multidisciplinarios.  </w:t>
+            </w:r>
+          </w:p>
+          <w:p>
+            <w:pPr>
+              <w:jc w:val="both"/>
+              <w:rPr>
+                <w:rFonts w:hint="default" w:asciiTheme="minorHAnsi" w:hAnsiTheme="minorHAnsi"/>
+                <w:sz w:val="22"/>
+                <w:szCs w:val="22"/>
+              </w:rPr>
+            </w:pPr>
+          </w:p>
+          <w:p>
+            <w:pPr>
+              <w:jc w:val="both"/>
+              <w:rPr>
+                <w:rFonts w:hint="default" w:asciiTheme="minorHAnsi" w:hAnsiTheme="minorHAnsi"/>
+                <w:sz w:val="22"/>
+                <w:szCs w:val="22"/>
+              </w:rPr>
+            </w:pPr>
+            <w:r>
+              <w:rPr>
+                <w:rFonts w:hint="default" w:asciiTheme="minorHAnsi" w:hAnsiTheme="minorHAnsi"/>
+                <w:sz w:val="22"/>
+                <w:szCs w:val="22"/>
+              </w:rPr>
+              <w:t>---</w:t>
+            </w:r>
+          </w:p>
+          <w:p>
+            <w:pPr>
+              <w:jc w:val="both"/>
+              <w:rPr>
+                <w:rFonts w:hint="default" w:asciiTheme="minorHAnsi" w:hAnsiTheme="minorHAnsi"/>
+                <w:sz w:val="22"/>
+                <w:szCs w:val="22"/>
+              </w:rPr>
+            </w:pPr>
+          </w:p>
+          <w:p>
+            <w:pPr>
+              <w:jc w:val="both"/>
+              <w:rPr>
+                <w:rFonts w:hint="default" w:asciiTheme="minorHAnsi" w:hAnsiTheme="minorHAnsi"/>
+                <w:sz w:val="22"/>
+                <w:szCs w:val="22"/>
+              </w:rPr>
+            </w:pPr>
+            <w:r>
+              <w:rPr>
+                <w:rFonts w:hint="default" w:asciiTheme="minorHAnsi" w:hAnsiTheme="minorHAnsi"/>
+                <w:sz w:val="22"/>
+                <w:szCs w:val="22"/>
+              </w:rPr>
+              <w:t xml:space="preserve">#### **Propósitos de Formación**  </w:t>
+            </w:r>
+          </w:p>
+          <w:p>
+            <w:pPr>
+              <w:jc w:val="both"/>
+              <w:rPr>
+                <w:rFonts w:hint="default" w:asciiTheme="minorHAnsi" w:hAnsiTheme="minorHAnsi"/>
+                <w:sz w:val="22"/>
+                <w:szCs w:val="22"/>
+              </w:rPr>
+            </w:pPr>
+            <w:r>
+              <w:rPr>
+                <w:rFonts w:hint="default" w:asciiTheme="minorHAnsi" w:hAnsiTheme="minorHAnsi"/>
+                <w:sz w:val="22"/>
+                <w:szCs w:val="22"/>
+              </w:rPr>
+              <w:t xml:space="preserve">1. Vincular el cálculo vectorial y multivariable con desafíos agropecuarios mediante **simulaciones numéricas (Python)** y **proyectos aplicados** (ej: modelado de cicloides para sistemas de riego, análisis de curvas de crecimiento vegetal).  </w:t>
+            </w:r>
+          </w:p>
+          <w:p>
+            <w:pPr>
+              <w:jc w:val="both"/>
+              <w:rPr>
+                <w:rFonts w:hint="default" w:asciiTheme="minorHAnsi" w:hAnsiTheme="minorHAnsi"/>
+                <w:sz w:val="22"/>
+                <w:szCs w:val="22"/>
+              </w:rPr>
+            </w:pPr>
+            <w:r>
+              <w:rPr>
+                <w:rFonts w:hint="default" w:asciiTheme="minorHAnsi" w:hAnsiTheme="minorHAnsi"/>
+                <w:sz w:val="22"/>
+                <w:szCs w:val="22"/>
+              </w:rPr>
+              <w:t xml:space="preserve">2. Integrar el enfoque **STEAMS** (Ciencia, Tecnología, Ingeniería, Arte, Matemáticas y Sostenibilidad) en el diseño de soluciones innovadoras (ej: uso de arte anamórfico para visualizar datos geoespaciales).  </w:t>
+            </w:r>
+          </w:p>
+          <w:p>
+            <w:pPr>
+              <w:jc w:val="both"/>
+              <w:rPr>
+                <w:rFonts w:hint="default" w:asciiTheme="minorHAnsi" w:hAnsiTheme="minorHAnsi"/>
+                <w:sz w:val="22"/>
+                <w:szCs w:val="22"/>
+              </w:rPr>
+            </w:pPr>
+            <w:r>
+              <w:rPr>
+                <w:rFonts w:hint="default" w:asciiTheme="minorHAnsi" w:hAnsiTheme="minorHAnsi"/>
+                <w:sz w:val="22"/>
+                <w:szCs w:val="22"/>
+              </w:rPr>
+              <w:t xml:space="preserve">3. Fomentar la autonomía y el pensamiento crítico mediante el **Aprendizaje Invertido**, usando recursos digitales (GitHub, YouTube) para explorar conceptos previos a las sesiones prácticas.  </w:t>
+            </w:r>
+          </w:p>
+          <w:p>
+            <w:pPr>
+              <w:jc w:val="both"/>
+              <w:rPr>
+                <w:rFonts w:hint="default" w:asciiTheme="minorHAnsi" w:hAnsiTheme="minorHAnsi"/>
+                <w:sz w:val="22"/>
+                <w:szCs w:val="22"/>
+              </w:rPr>
+            </w:pPr>
+          </w:p>
+          <w:p>
+            <w:pPr>
+              <w:jc w:val="both"/>
+              <w:rPr>
+                <w:rFonts w:hint="default" w:asciiTheme="minorHAnsi" w:hAnsiTheme="minorHAnsi"/>
+                <w:sz w:val="22"/>
+                <w:szCs w:val="22"/>
+              </w:rPr>
+            </w:pPr>
+            <w:r>
+              <w:rPr>
+                <w:rFonts w:hint="default" w:asciiTheme="minorHAnsi" w:hAnsiTheme="minorHAnsi"/>
+                <w:sz w:val="22"/>
+                <w:szCs w:val="22"/>
+              </w:rPr>
+              <w:t>---</w:t>
+            </w:r>
+          </w:p>
+          <w:p>
+            <w:pPr>
+              <w:jc w:val="both"/>
+              <w:rPr>
+                <w:rFonts w:hint="default" w:asciiTheme="minorHAnsi" w:hAnsiTheme="minorHAnsi"/>
+                <w:sz w:val="22"/>
+                <w:szCs w:val="22"/>
+              </w:rPr>
+            </w:pPr>
+          </w:p>
+          <w:p>
+            <w:pPr>
+              <w:jc w:val="both"/>
+              <w:rPr>
+                <w:rFonts w:hint="default" w:asciiTheme="minorHAnsi" w:hAnsiTheme="minorHAnsi"/>
+                <w:sz w:val="22"/>
+                <w:szCs w:val="22"/>
+              </w:rPr>
+            </w:pPr>
+            <w:r>
+              <w:rPr>
+                <w:rFonts w:hint="default" w:asciiTheme="minorHAnsi" w:hAnsiTheme="minorHAnsi"/>
+                <w:sz w:val="22"/>
+                <w:szCs w:val="22"/>
+              </w:rPr>
+              <w:t xml:space="preserve">#### **Competencias**  </w:t>
+            </w:r>
+          </w:p>
+          <w:p>
+            <w:pPr>
+              <w:jc w:val="both"/>
+              <w:rPr>
+                <w:rFonts w:hint="default" w:asciiTheme="minorHAnsi" w:hAnsiTheme="minorHAnsi"/>
+                <w:sz w:val="22"/>
+                <w:szCs w:val="22"/>
+              </w:rPr>
+            </w:pPr>
+            <w:r>
+              <w:rPr>
+                <w:rFonts w:hint="default" w:asciiTheme="minorHAnsi" w:hAnsiTheme="minorHAnsi"/>
+                <w:sz w:val="22"/>
+                <w:szCs w:val="22"/>
+              </w:rPr>
+              <w:t xml:space="preserve">1. **Modelar fenómenos agropecuarios** usando ecuaciones paramétricas, coordenadas polares y funciones vectoriales, apoyado en herramientas computacionales (*NumPy, SymPy*).  </w:t>
+            </w:r>
+          </w:p>
+          <w:p>
+            <w:pPr>
+              <w:jc w:val="both"/>
+              <w:rPr>
+                <w:rFonts w:hint="default" w:asciiTheme="minorHAnsi" w:hAnsiTheme="minorHAnsi"/>
+                <w:sz w:val="22"/>
+                <w:szCs w:val="22"/>
+              </w:rPr>
+            </w:pPr>
+            <w:r>
+              <w:rPr>
+                <w:rFonts w:hint="default" w:asciiTheme="minorHAnsi" w:hAnsiTheme="minorHAnsi"/>
+                <w:sz w:val="22"/>
+                <w:szCs w:val="22"/>
+              </w:rPr>
+              <w:t xml:space="preserve">2. **Analizar datos espaciales** (suelos, distribuciones de cultivos) mediante integrales múltiples y teoremas vectoriales (*Matplotlib, Plotly*).  </w:t>
+            </w:r>
+          </w:p>
+          <w:p>
+            <w:pPr>
+              <w:jc w:val="both"/>
+              <w:rPr>
+                <w:rFonts w:hint="default" w:asciiTheme="minorHAnsi" w:hAnsiTheme="minorHAnsi"/>
+                <w:sz w:val="22"/>
+                <w:szCs w:val="22"/>
+              </w:rPr>
+            </w:pPr>
+            <w:r>
+              <w:rPr>
+                <w:rFonts w:hint="default" w:asciiTheme="minorHAnsi" w:hAnsiTheme="minorHAnsi"/>
+                <w:sz w:val="22"/>
+                <w:szCs w:val="22"/>
+              </w:rPr>
+              <w:t xml:space="preserve">3. **Diseñar soluciones sostenibles** aplicando multiplicadores de Lagrange para optimización de recursos (agua, fertilizantes) o el teorema de Green para flujos en sistemas de riego.  </w:t>
+            </w:r>
+          </w:p>
+          <w:p>
+            <w:pPr>
+              <w:jc w:val="both"/>
+              <w:rPr>
+                <w:rFonts w:hint="default" w:asciiTheme="minorHAnsi" w:hAnsiTheme="minorHAnsi"/>
+                <w:sz w:val="22"/>
+                <w:szCs w:val="22"/>
+              </w:rPr>
+            </w:pPr>
+            <w:r>
+              <w:rPr>
+                <w:rFonts w:hint="default" w:asciiTheme="minorHAnsi" w:hAnsiTheme="minorHAnsi"/>
+                <w:sz w:val="22"/>
+                <w:szCs w:val="22"/>
+              </w:rPr>
+              <w:t xml:space="preserve">4. **Comunicar resultados técnicos** mediante informes científicos profesionales (*Jupyter + Markdown/LaTeX*) y visualizaciones interactivas (*Plotly, matplotlib.animation*).  </w:t>
+            </w:r>
+          </w:p>
+          <w:p>
+            <w:pPr>
+              <w:jc w:val="both"/>
+              <w:rPr>
+                <w:rFonts w:hint="default" w:asciiTheme="minorHAnsi" w:hAnsiTheme="minorHAnsi"/>
+                <w:sz w:val="22"/>
+                <w:szCs w:val="22"/>
+              </w:rPr>
+            </w:pPr>
+          </w:p>
+          <w:p>
+            <w:pPr>
+              <w:jc w:val="both"/>
+              <w:rPr>
+                <w:rFonts w:hint="default" w:asciiTheme="minorHAnsi" w:hAnsiTheme="minorHAnsi"/>
+                <w:sz w:val="22"/>
+                <w:szCs w:val="22"/>
+              </w:rPr>
+            </w:pPr>
+            <w:r>
+              <w:rPr>
+                <w:rFonts w:hint="default" w:asciiTheme="minorHAnsi" w:hAnsiTheme="minorHAnsi"/>
+                <w:sz w:val="22"/>
+                <w:szCs w:val="22"/>
+              </w:rPr>
+              <w:t>---</w:t>
+            </w:r>
+          </w:p>
+          <w:p>
+            <w:pPr>
+              <w:jc w:val="both"/>
+              <w:rPr>
+                <w:rFonts w:hint="default" w:asciiTheme="minorHAnsi" w:hAnsiTheme="minorHAnsi"/>
+                <w:sz w:val="22"/>
+                <w:szCs w:val="22"/>
+              </w:rPr>
+            </w:pPr>
+          </w:p>
+          <w:p>
+            <w:pPr>
+              <w:jc w:val="both"/>
+              <w:rPr>
+                <w:rFonts w:hint="default" w:asciiTheme="minorHAnsi" w:hAnsiTheme="minorHAnsi"/>
+                <w:sz w:val="22"/>
+                <w:szCs w:val="22"/>
+              </w:rPr>
+            </w:pPr>
+            <w:r>
+              <w:rPr>
+                <w:rFonts w:hint="default" w:asciiTheme="minorHAnsi" w:hAnsiTheme="minorHAnsi"/>
+                <w:sz w:val="22"/>
+                <w:szCs w:val="22"/>
+              </w:rPr>
+              <w:t xml:space="preserve">#### **Enfoques Pedagógicos Integrados**  </w:t>
+            </w:r>
+          </w:p>
+          <w:p>
+            <w:pPr>
+              <w:jc w:val="both"/>
+              <w:rPr>
+                <w:rFonts w:hint="default" w:asciiTheme="minorHAnsi" w:hAnsiTheme="minorHAnsi"/>
+                <w:sz w:val="22"/>
+                <w:szCs w:val="22"/>
+              </w:rPr>
+            </w:pPr>
+            <w:r>
+              <w:rPr>
+                <w:rFonts w:hint="default" w:asciiTheme="minorHAnsi" w:hAnsiTheme="minorHAnsi"/>
+                <w:sz w:val="22"/>
+                <w:szCs w:val="22"/>
+              </w:rPr>
+              <w:t xml:space="preserve">| **Estrategia**                | **Implementación en el Curso**                                                                 |  </w:t>
+            </w:r>
+          </w:p>
+          <w:p>
+            <w:pPr>
+              <w:jc w:val="both"/>
+              <w:rPr>
+                <w:rFonts w:hint="default" w:asciiTheme="minorHAnsi" w:hAnsiTheme="minorHAnsi"/>
+                <w:sz w:val="22"/>
+                <w:szCs w:val="22"/>
+              </w:rPr>
+            </w:pPr>
+            <w:r>
+              <w:rPr>
+                <w:rFonts w:hint="default" w:asciiTheme="minorHAnsi" w:hAnsiTheme="minorHAnsi"/>
+                <w:sz w:val="22"/>
+                <w:szCs w:val="22"/>
+              </w:rPr>
+              <w:t xml:space="preserve">|-------------------------------|------------------------------------------------------------------------------------------------|  </w:t>
+            </w:r>
+          </w:p>
+          <w:p>
+            <w:pPr>
+              <w:jc w:val="both"/>
+              <w:rPr>
+                <w:rFonts w:hint="default" w:asciiTheme="minorHAnsi" w:hAnsiTheme="minorHAnsi"/>
+                <w:sz w:val="22"/>
+                <w:szCs w:val="22"/>
+              </w:rPr>
+            </w:pPr>
+            <w:r>
+              <w:rPr>
+                <w:rFonts w:hint="default" w:asciiTheme="minorHAnsi" w:hAnsiTheme="minorHAnsi"/>
+                <w:sz w:val="22"/>
+                <w:szCs w:val="22"/>
+              </w:rPr>
+              <w:t xml:space="preserve">| **Aprendizaje Invertido**      | - **Pre-clase:** Videos de la lista de YouTube + repositorio GitHub (código base para ejercicios).&lt;br&gt;- **En clase:** Resolución guiada de problemas complejos usando *Google Colab* y discusión de proyectos. |  </w:t>
+            </w:r>
+          </w:p>
+          <w:p>
+            <w:pPr>
+              <w:jc w:val="both"/>
+              <w:rPr>
+                <w:rFonts w:hint="default" w:asciiTheme="minorHAnsi" w:hAnsiTheme="minorHAnsi"/>
+                <w:sz w:val="22"/>
+                <w:szCs w:val="22"/>
+              </w:rPr>
+            </w:pPr>
+            <w:r>
+              <w:rPr>
+                <w:rFonts w:hint="default" w:asciiTheme="minorHAnsi" w:hAnsiTheme="minorHAnsi"/>
+                <w:sz w:val="22"/>
+                <w:szCs w:val="22"/>
+              </w:rPr>
+              <w:t xml:space="preserve">| **ABPP (Proyectos)**           | - **Proyectos por capítulo:** Ej: "Cicloides" (diseño de sistemas de siembra), "Flora silvestre" (modelado 3D de especies usando *Matplotlib*).&lt;br&gt;- **Colaboración en GitHub:** Edición colaborativa de cuadernos Jupyter con retroalimentación en tiempo real. |  </w:t>
+            </w:r>
+          </w:p>
+          <w:p>
+            <w:pPr>
+              <w:jc w:val="both"/>
+              <w:rPr>
+                <w:rFonts w:hint="default" w:asciiTheme="minorHAnsi" w:hAnsiTheme="minorHAnsi"/>
+                <w:sz w:val="22"/>
+                <w:szCs w:val="22"/>
+              </w:rPr>
+            </w:pPr>
+            <w:r>
+              <w:rPr>
+                <w:rFonts w:hint="default" w:asciiTheme="minorHAnsi" w:hAnsiTheme="minorHAnsi"/>
+                <w:sz w:val="22"/>
+                <w:szCs w:val="22"/>
+              </w:rPr>
+              <w:t xml:space="preserve">| **STEAMS**                     | - **Arte y Sostenibilidad:** Proyecto "Arte anamórfico" (geometría aplicada al diseño de invernaderos).&lt;br&gt;- **Ciencia de Datos:** Uso de *Pandas* y *SciPy* para predecir rendimientos agrícolas con integrales múltiples. |  </w:t>
+            </w:r>
+          </w:p>
+          <w:p>
+            <w:pPr>
+              <w:jc w:val="both"/>
+              <w:rPr>
+                <w:rFonts w:hint="default" w:asciiTheme="minorHAnsi" w:hAnsiTheme="minorHAnsi"/>
+                <w:sz w:val="22"/>
+                <w:szCs w:val="22"/>
+              </w:rPr>
+            </w:pPr>
+          </w:p>
+          <w:p>
+            <w:pPr>
+              <w:jc w:val="both"/>
+              <w:rPr>
+                <w:rFonts w:hint="default" w:asciiTheme="minorHAnsi" w:hAnsiTheme="minorHAnsi"/>
+                <w:sz w:val="22"/>
+                <w:szCs w:val="22"/>
+              </w:rPr>
+            </w:pPr>
+            <w:r>
+              <w:rPr>
+                <w:rFonts w:hint="default" w:asciiTheme="minorHAnsi" w:hAnsiTheme="minorHAnsi"/>
+                <w:sz w:val="22"/>
+                <w:szCs w:val="22"/>
+              </w:rPr>
+              <w:t>---</w:t>
+            </w:r>
+          </w:p>
+          <w:p>
+            <w:pPr>
+              <w:jc w:val="both"/>
+              <w:rPr>
+                <w:rFonts w:hint="default" w:asciiTheme="minorHAnsi" w:hAnsiTheme="minorHAnsi"/>
+                <w:sz w:val="22"/>
+                <w:szCs w:val="22"/>
+              </w:rPr>
+            </w:pPr>
+          </w:p>
+          <w:p>
+            <w:pPr>
+              <w:jc w:val="both"/>
+              <w:rPr>
+                <w:rFonts w:hint="default" w:asciiTheme="minorHAnsi" w:hAnsiTheme="minorHAnsi"/>
+                <w:sz w:val="22"/>
+                <w:szCs w:val="22"/>
+              </w:rPr>
+            </w:pPr>
+            <w:r>
+              <w:rPr>
+                <w:rFonts w:hint="default" w:asciiTheme="minorHAnsi" w:hAnsiTheme="minorHAnsi"/>
+                <w:sz w:val="22"/>
+                <w:szCs w:val="22"/>
+              </w:rPr>
+              <w:t xml:space="preserve">#### **Recursos Tecnológicos**  </w:t>
+            </w:r>
+          </w:p>
+          <w:p>
+            <w:pPr>
+              <w:jc w:val="both"/>
+              <w:rPr>
+                <w:rFonts w:hint="default" w:asciiTheme="minorHAnsi" w:hAnsiTheme="minorHAnsi"/>
+                <w:sz w:val="22"/>
+                <w:szCs w:val="22"/>
+              </w:rPr>
+            </w:pPr>
+            <w:r>
+              <w:rPr>
+                <w:rFonts w:hint="default" w:asciiTheme="minorHAnsi" w:hAnsiTheme="minorHAnsi"/>
+                <w:sz w:val="22"/>
+                <w:szCs w:val="22"/>
+              </w:rPr>
+              <w:t xml:space="preserve">- **GitHub:** Repositorio [marco-canas/calculo](https://github.com/marco-canas/calculo) para acceder a código abierto de simulaciones vectoriales y colaborar en proyectos.  </w:t>
+            </w:r>
+          </w:p>
+          <w:p>
+            <w:pPr>
+              <w:jc w:val="both"/>
+              <w:rPr>
+                <w:rFonts w:hint="default" w:asciiTheme="minorHAnsi" w:hAnsiTheme="minorHAnsi"/>
+                <w:sz w:val="22"/>
+                <w:szCs w:val="22"/>
+              </w:rPr>
+            </w:pPr>
+            <w:r>
+              <w:rPr>
+                <w:rFonts w:hint="default" w:asciiTheme="minorHAnsi" w:hAnsiTheme="minorHAnsi"/>
+                <w:sz w:val="22"/>
+                <w:szCs w:val="22"/>
+              </w:rPr>
+              <w:t xml:space="preserve">- **Python:** Librerías como *SymPy* (cálculo simbólico), *Matplotlib.animation* (visualización de curvas paramétricas) y *SciPy* (optimización con multiplicadores de Lagrange).  </w:t>
+            </w:r>
+          </w:p>
+          <w:p>
+            <w:pPr>
+              <w:jc w:val="both"/>
+              <w:rPr>
+                <w:rFonts w:hint="default" w:asciiTheme="minorHAnsi" w:hAnsiTheme="minorHAnsi"/>
+                <w:sz w:val="22"/>
+                <w:szCs w:val="22"/>
+              </w:rPr>
+            </w:pPr>
+            <w:r>
+              <w:rPr>
+                <w:rFonts w:hint="default" w:asciiTheme="minorHAnsi" w:hAnsiTheme="minorHAnsi"/>
+                <w:sz w:val="22"/>
+                <w:szCs w:val="22"/>
+              </w:rPr>
+              <w:t xml:space="preserve">- **Jupyter Notebooks:** Desarrollo de informes científicos integrando ecuaciones LaTeX, gráficos interactivos (*Plotly*) y análisis en *Google Colab*.  </w:t>
+            </w:r>
+          </w:p>
+          <w:p>
+            <w:pPr>
+              <w:jc w:val="both"/>
+              <w:rPr>
+                <w:rFonts w:hint="default" w:asciiTheme="minorHAnsi" w:hAnsiTheme="minorHAnsi"/>
+                <w:sz w:val="22"/>
+                <w:szCs w:val="22"/>
+              </w:rPr>
+            </w:pPr>
+            <w:r>
+              <w:rPr>
+                <w:rFonts w:hint="default" w:asciiTheme="minorHAnsi" w:hAnsiTheme="minorHAnsi"/>
+                <w:sz w:val="22"/>
+                <w:szCs w:val="22"/>
+              </w:rPr>
+              <w:t xml:space="preserve">- **YouTube:** Lista de reproducción con tutoriales de apoyo para flipped learning (ej: teoremas de Green y Stokes aplicados a flujos en suelos).  </w:t>
+            </w:r>
+          </w:p>
+          <w:p>
+            <w:pPr>
+              <w:jc w:val="both"/>
+              <w:rPr>
+                <w:rFonts w:hint="default" w:asciiTheme="minorHAnsi" w:hAnsiTheme="minorHAnsi"/>
+                <w:sz w:val="22"/>
+                <w:szCs w:val="22"/>
+              </w:rPr>
+            </w:pPr>
+          </w:p>
+          <w:p>
+            <w:pPr>
+              <w:jc w:val="both"/>
+              <w:rPr>
+                <w:rFonts w:hint="default" w:asciiTheme="minorHAnsi" w:hAnsiTheme="minorHAnsi"/>
+                <w:sz w:val="22"/>
+                <w:szCs w:val="22"/>
+              </w:rPr>
+            </w:pPr>
+            <w:r>
+              <w:rPr>
+                <w:rFonts w:hint="default" w:asciiTheme="minorHAnsi" w:hAnsiTheme="minorHAnsi"/>
+                <w:sz w:val="22"/>
+                <w:szCs w:val="22"/>
+              </w:rPr>
+              <w:t>---</w:t>
+            </w:r>
+          </w:p>
+          <w:p>
+            <w:pPr>
+              <w:jc w:val="both"/>
+              <w:rPr>
+                <w:rFonts w:hint="default" w:asciiTheme="minorHAnsi" w:hAnsiTheme="minorHAnsi"/>
+                <w:sz w:val="22"/>
+                <w:szCs w:val="22"/>
+              </w:rPr>
+            </w:pPr>
+          </w:p>
+          <w:p>
+            <w:pPr>
+              <w:jc w:val="both"/>
+              <w:rPr>
+                <w:rFonts w:hint="default" w:asciiTheme="minorHAnsi" w:hAnsiTheme="minorHAnsi"/>
+                <w:sz w:val="22"/>
+                <w:szCs w:val="22"/>
+              </w:rPr>
+            </w:pPr>
+            <w:r>
+              <w:rPr>
+                <w:rFonts w:hint="default" w:asciiTheme="minorHAnsi" w:hAnsiTheme="minorHAnsi"/>
+                <w:sz w:val="22"/>
+                <w:szCs w:val="22"/>
+              </w:rPr>
+              <w:t xml:space="preserve">#### **Evaluación de Competencias**  </w:t>
+            </w:r>
+          </w:p>
+          <w:p>
+            <w:pPr>
+              <w:jc w:val="both"/>
+              <w:rPr>
+                <w:rFonts w:hint="default" w:asciiTheme="minorHAnsi" w:hAnsiTheme="minorHAnsi"/>
+                <w:sz w:val="22"/>
+                <w:szCs w:val="22"/>
+              </w:rPr>
+            </w:pPr>
+            <w:r>
+              <w:rPr>
+                <w:rFonts w:hint="default" w:asciiTheme="minorHAnsi" w:hAnsiTheme="minorHAnsi"/>
+                <w:sz w:val="22"/>
+                <w:szCs w:val="22"/>
+              </w:rPr>
+              <w:t xml:space="preserve">- **Rúbricas ABPP:** Evaluación de proyectos basada en:  </w:t>
+            </w:r>
+          </w:p>
+          <w:p>
+            <w:pPr>
+              <w:jc w:val="both"/>
+              <w:rPr>
+                <w:rFonts w:hint="default" w:asciiTheme="minorHAnsi" w:hAnsiTheme="minorHAnsi"/>
+                <w:sz w:val="22"/>
+                <w:szCs w:val="22"/>
+              </w:rPr>
+            </w:pPr>
+            <w:r>
+              <w:rPr>
+                <w:rFonts w:hint="default" w:asciiTheme="minorHAnsi" w:hAnsiTheme="minorHAnsi"/>
+                <w:sz w:val="22"/>
+                <w:szCs w:val="22"/>
+              </w:rPr>
+              <w:t xml:space="preserve">  - Aplicación de conceptos matemáticos (40%).  </w:t>
+            </w:r>
+          </w:p>
+          <w:p>
+            <w:pPr>
+              <w:jc w:val="both"/>
+              <w:rPr>
+                <w:rFonts w:hint="default" w:asciiTheme="minorHAnsi" w:hAnsiTheme="minorHAnsi"/>
+                <w:sz w:val="22"/>
+                <w:szCs w:val="22"/>
+              </w:rPr>
+            </w:pPr>
+            <w:r>
+              <w:rPr>
+                <w:rFonts w:hint="default" w:asciiTheme="minorHAnsi" w:hAnsiTheme="minorHAnsi"/>
+                <w:sz w:val="22"/>
+                <w:szCs w:val="22"/>
+              </w:rPr>
+              <w:t xml:space="preserve">  - Creatividad STEAMS (30%).  </w:t>
+            </w:r>
+          </w:p>
+          <w:p>
+            <w:pPr>
+              <w:jc w:val="both"/>
+              <w:rPr>
+                <w:rFonts w:hint="default" w:asciiTheme="minorHAnsi" w:hAnsiTheme="minorHAnsi"/>
+                <w:sz w:val="22"/>
+                <w:szCs w:val="22"/>
+              </w:rPr>
+            </w:pPr>
+            <w:r>
+              <w:rPr>
+                <w:rFonts w:hint="default" w:asciiTheme="minorHAnsi" w:hAnsiTheme="minorHAnsi"/>
+                <w:sz w:val="22"/>
+                <w:szCs w:val="22"/>
+              </w:rPr>
+              <w:t xml:space="preserve">  - Uso de herramientas tecnológicas (20%).  </w:t>
+            </w:r>
+          </w:p>
+          <w:p>
+            <w:pPr>
+              <w:jc w:val="both"/>
+              <w:rPr>
+                <w:rFonts w:hint="default" w:asciiTheme="minorHAnsi" w:hAnsiTheme="minorHAnsi"/>
+                <w:sz w:val="22"/>
+                <w:szCs w:val="22"/>
+              </w:rPr>
+            </w:pPr>
+            <w:r>
+              <w:rPr>
+                <w:rFonts w:hint="default" w:asciiTheme="minorHAnsi" w:hAnsiTheme="minorHAnsi"/>
+                <w:sz w:val="22"/>
+                <w:szCs w:val="22"/>
+              </w:rPr>
+              <w:t xml:space="preserve">  - Colaboración en GitHub (10%).  </w:t>
+            </w:r>
+          </w:p>
+          <w:p>
+            <w:pPr>
+              <w:jc w:val="both"/>
+              <w:rPr>
+                <w:rFonts w:hint="default" w:asciiTheme="minorHAnsi" w:hAnsiTheme="minorHAnsi"/>
+                <w:sz w:val="22"/>
+                <w:szCs w:val="22"/>
+              </w:rPr>
+            </w:pPr>
+            <w:r>
+              <w:rPr>
+                <w:rFonts w:hint="default" w:asciiTheme="minorHAnsi" w:hAnsiTheme="minorHAnsi"/>
+                <w:sz w:val="22"/>
+                <w:szCs w:val="22"/>
+              </w:rPr>
+              <w:t xml:space="preserve">- **Portafolio Digital:** Cuadernos Jupyter + informes LaTeX que documenten el proceso de resolución de problemas agropecuarios.  </w:t>
+            </w:r>
+          </w:p>
+          <w:p>
+            <w:pPr>
+              <w:jc w:val="both"/>
+              <w:rPr>
+                <w:rFonts w:hint="default" w:asciiTheme="minorHAnsi" w:hAnsiTheme="minorHAnsi"/>
+                <w:sz w:val="22"/>
+                <w:szCs w:val="22"/>
+              </w:rPr>
+            </w:pPr>
+            <w:r>
+              <w:rPr>
+                <w:rFonts w:hint="default" w:asciiTheme="minorHAnsi" w:hAnsiTheme="minorHAnsi"/>
+                <w:sz w:val="22"/>
+                <w:szCs w:val="22"/>
+              </w:rPr>
+              <w:t xml:space="preserve">- **Retos Flipped Learning:** Quizzes en línea (*Google Forms*) con problemas para resolver usando código Python previo a las clases prácticas.  </w:t>
+            </w:r>
+          </w:p>
+          <w:p>
+            <w:pPr>
+              <w:jc w:val="both"/>
+              <w:rPr>
+                <w:rFonts w:hint="default" w:asciiTheme="minorHAnsi" w:hAnsiTheme="minorHAnsi"/>
+                <w:sz w:val="22"/>
+                <w:szCs w:val="22"/>
+              </w:rPr>
+            </w:pPr>
+          </w:p>
+          <w:p>
+            <w:pPr>
+              <w:jc w:val="both"/>
+              <w:rPr>
+                <w:rFonts w:hint="default" w:asciiTheme="minorHAnsi" w:hAnsiTheme="minorHAnsi"/>
+                <w:sz w:val="22"/>
+                <w:szCs w:val="22"/>
+              </w:rPr>
+            </w:pPr>
+            <w:r>
+              <w:rPr>
+                <w:rFonts w:hint="default" w:asciiTheme="minorHAnsi" w:hAnsiTheme="minorHAnsi"/>
+                <w:sz w:val="22"/>
+                <w:szCs w:val="22"/>
+              </w:rPr>
+              <w:t xml:space="preserve">--- </w:t>
+            </w:r>
+          </w:p>
+          <w:p>
+            <w:pPr>
+              <w:jc w:val="both"/>
+              <w:rPr>
+                <w:rFonts w:hint="default" w:asciiTheme="minorHAnsi" w:hAnsiTheme="minorHAnsi"/>
+                <w:sz w:val="22"/>
+                <w:szCs w:val="22"/>
+              </w:rPr>
+            </w:pPr>
+          </w:p>
+          <w:p>
+            <w:pPr>
+              <w:jc w:val="both"/>
+              <w:rPr>
                 <w:rFonts w:asciiTheme="minorHAnsi" w:hAnsiTheme="minorHAnsi"/>
                 <w:sz w:val="22"/>
                 <w:szCs w:val="22"/>
               </w:rPr>
             </w:pPr>
+            <w:r>
+              <w:rPr>
+                <w:rFonts w:hint="default" w:asciiTheme="minorHAnsi" w:hAnsiTheme="minorHAnsi"/>
+                <w:sz w:val="22"/>
+                <w:szCs w:val="22"/>
+              </w:rPr>
+              <w:t>**Nota:** Este diseño asegura que el estudiante no solo domine el cálculo avanzado, sino que lo aplique con herramientas modernas y una perspectiva interdisciplinaria crítica para la ingeniería agropecuaria.</w:t>
+            </w:r>
           </w:p>
         </w:tc>
       </w:tr>
@@ -3787,11 +4732,751 @@
             <w:pPr>
               <w:jc w:val="both"/>
               <w:rPr>
+                <w:rFonts w:hint="default" w:asciiTheme="minorHAnsi" w:hAnsiTheme="minorHAnsi"/>
+                <w:sz w:val="22"/>
+                <w:szCs w:val="22"/>
+              </w:rPr>
+            </w:pPr>
+            <w:r>
+              <w:rPr>
+                <w:rFonts w:hint="default" w:asciiTheme="minorHAnsi" w:hAnsiTheme="minorHAnsi"/>
+                <w:sz w:val="22"/>
+                <w:szCs w:val="22"/>
+              </w:rPr>
+              <w:t xml:space="preserve">### **4. APORTES DEL CURSO A LA FORMACIÓN INTEGRAL Y A LA FORMACIÓN EN INVESTIGACIÓN**  </w:t>
+            </w:r>
+          </w:p>
+          <w:p>
+            <w:pPr>
+              <w:jc w:val="both"/>
+              <w:rPr>
+                <w:rFonts w:hint="default" w:asciiTheme="minorHAnsi" w:hAnsiTheme="minorHAnsi"/>
+                <w:sz w:val="22"/>
+                <w:szCs w:val="22"/>
+              </w:rPr>
+            </w:pPr>
+            <w:r>
+              <w:rPr>
+                <w:rFonts w:hint="default" w:asciiTheme="minorHAnsi" w:hAnsiTheme="minorHAnsi"/>
+                <w:sz w:val="22"/>
+                <w:szCs w:val="22"/>
+              </w:rPr>
+              <w:t xml:space="preserve">**Integrando enfoques pedagógicos activos (flipped learning, STEAMS y ABPP) con herramientas tecnológicas y aplicaciones agropecuarias**  </w:t>
+            </w:r>
+          </w:p>
+          <w:p>
+            <w:pPr>
+              <w:jc w:val="both"/>
+              <w:rPr>
+                <w:rFonts w:hint="default" w:asciiTheme="minorHAnsi" w:hAnsiTheme="minorHAnsi"/>
+                <w:sz w:val="22"/>
+                <w:szCs w:val="22"/>
+              </w:rPr>
+            </w:pPr>
+          </w:p>
+          <w:p>
+            <w:pPr>
+              <w:jc w:val="both"/>
+              <w:rPr>
+                <w:rFonts w:hint="default" w:asciiTheme="minorHAnsi" w:hAnsiTheme="minorHAnsi"/>
+                <w:sz w:val="22"/>
+                <w:szCs w:val="22"/>
+              </w:rPr>
+            </w:pPr>
+            <w:r>
+              <w:rPr>
+                <w:rFonts w:hint="default" w:asciiTheme="minorHAnsi" w:hAnsiTheme="minorHAnsi"/>
+                <w:sz w:val="22"/>
+                <w:szCs w:val="22"/>
+              </w:rPr>
+              <w:t>---</w:t>
+            </w:r>
+          </w:p>
+          <w:p>
+            <w:pPr>
+              <w:jc w:val="both"/>
+              <w:rPr>
+                <w:rFonts w:hint="default" w:asciiTheme="minorHAnsi" w:hAnsiTheme="minorHAnsi"/>
+                <w:sz w:val="22"/>
+                <w:szCs w:val="22"/>
+              </w:rPr>
+            </w:pPr>
+          </w:p>
+          <w:p>
+            <w:pPr>
+              <w:jc w:val="both"/>
+              <w:rPr>
+                <w:rFonts w:hint="default" w:asciiTheme="minorHAnsi" w:hAnsiTheme="minorHAnsi"/>
+                <w:sz w:val="22"/>
+                <w:szCs w:val="22"/>
+              </w:rPr>
+            </w:pPr>
+            <w:r>
+              <w:rPr>
+                <w:rFonts w:hint="default" w:asciiTheme="minorHAnsi" w:hAnsiTheme="minorHAnsi"/>
+                <w:sz w:val="22"/>
+                <w:szCs w:val="22"/>
+              </w:rPr>
+              <w:t xml:space="preserve">#### **Aportes a la Formación Integral**  </w:t>
+            </w:r>
+          </w:p>
+          <w:p>
+            <w:pPr>
+              <w:jc w:val="both"/>
+              <w:rPr>
+                <w:rFonts w:hint="default" w:asciiTheme="minorHAnsi" w:hAnsiTheme="minorHAnsi"/>
+                <w:sz w:val="22"/>
+                <w:szCs w:val="22"/>
+              </w:rPr>
+            </w:pPr>
+            <w:r>
+              <w:rPr>
+                <w:rFonts w:hint="default" w:asciiTheme="minorHAnsi" w:hAnsiTheme="minorHAnsi"/>
+                <w:sz w:val="22"/>
+                <w:szCs w:val="22"/>
+              </w:rPr>
+              <w:t xml:space="preserve">| **Racionalidad**      | **Aporte desde el Curso**                                                                                                  | **Ejemplos Prácticos**                                                                                     |  </w:t>
+            </w:r>
+          </w:p>
+          <w:p>
+            <w:pPr>
+              <w:jc w:val="both"/>
+              <w:rPr>
+                <w:rFonts w:hint="default" w:asciiTheme="minorHAnsi" w:hAnsiTheme="minorHAnsi"/>
+                <w:sz w:val="22"/>
+                <w:szCs w:val="22"/>
+              </w:rPr>
+            </w:pPr>
+            <w:r>
+              <w:rPr>
+                <w:rFonts w:hint="default" w:asciiTheme="minorHAnsi" w:hAnsiTheme="minorHAnsi"/>
+                <w:sz w:val="22"/>
+                <w:szCs w:val="22"/>
+              </w:rPr>
+              <w:t xml:space="preserve">|-----------------------|----------------------------------------------------------------------------------------------------------------------------|------------------------------------------------------------------------------------------------------------|  </w:t>
+            </w:r>
+          </w:p>
+          <w:p>
+            <w:pPr>
+              <w:jc w:val="both"/>
+              <w:rPr>
+                <w:rFonts w:hint="default" w:asciiTheme="minorHAnsi" w:hAnsiTheme="minorHAnsi"/>
+                <w:sz w:val="22"/>
+                <w:szCs w:val="22"/>
+              </w:rPr>
+            </w:pPr>
+            <w:r>
+              <w:rPr>
+                <w:rFonts w:hint="default" w:asciiTheme="minorHAnsi" w:hAnsiTheme="minorHAnsi"/>
+                <w:sz w:val="22"/>
+                <w:szCs w:val="22"/>
+              </w:rPr>
+              <w:t xml:space="preserve">| **Ética**             | - Reflexión sobre el impacto de modelos matemáticos en la sostenibilidad agrícola (ej: optimización de recursos hídricos con multiplicadores de Lagrange).&lt;br&gt;- Discusión crítica sobre el uso responsable de tecnologías para el sector agropecuario. | Proyecto "Flora silvestre": Modelado 3D de especies endémicas para evitar su extinción, usando *Matplotlib* y *Plotly*. |  </w:t>
+            </w:r>
+          </w:p>
+          <w:p>
+            <w:pPr>
+              <w:jc w:val="both"/>
+              <w:rPr>
+                <w:rFonts w:hint="default" w:asciiTheme="minorHAnsi" w:hAnsiTheme="minorHAnsi"/>
+                <w:sz w:val="22"/>
+                <w:szCs w:val="22"/>
+              </w:rPr>
+            </w:pPr>
+            <w:r>
+              <w:rPr>
+                <w:rFonts w:hint="default" w:asciiTheme="minorHAnsi" w:hAnsiTheme="minorHAnsi"/>
+                <w:sz w:val="22"/>
+                <w:szCs w:val="22"/>
+              </w:rPr>
+              <w:t xml:space="preserve">| **Estética**          | - Integración del arte en la visualización científica (ej: arte anamórfico aplicado a mapas topográficos).&lt;br&gt;- Diseño de gráficos interactivos (*Plotly*) para comunicar datos complejos de manera accesible. | Proyecto "Arte anamórfico": Uso de coordenadas polares para crear representaciones artísticas de datos geoespaciales. |  </w:t>
+            </w:r>
+          </w:p>
+          <w:p>
+            <w:pPr>
+              <w:jc w:val="both"/>
+              <w:rPr>
+                <w:rFonts w:hint="default" w:asciiTheme="minorHAnsi" w:hAnsiTheme="minorHAnsi"/>
+                <w:sz w:val="22"/>
+                <w:szCs w:val="22"/>
+              </w:rPr>
+            </w:pPr>
+            <w:r>
+              <w:rPr>
+                <w:rFonts w:hint="default" w:asciiTheme="minorHAnsi" w:hAnsiTheme="minorHAnsi"/>
+                <w:sz w:val="22"/>
+                <w:szCs w:val="22"/>
+              </w:rPr>
+              <w:t xml:space="preserve">| **Lógica**            | - Desarrollo de pensamiento abstracto mediante la resolución de problemas con herramientas computacionales (*SymPy*, *SciPy*).&lt;br&gt;- Aplicación rigurosa de teoremas (Green, Stokes) en simulaciones agrícolas. | Análisis de flujos en sistemas de riego usando el teorema de Green en *Python*. |  </w:t>
+            </w:r>
+          </w:p>
+          <w:p>
+            <w:pPr>
+              <w:jc w:val="both"/>
+              <w:rPr>
+                <w:rFonts w:hint="default" w:asciiTheme="minorHAnsi" w:hAnsiTheme="minorHAnsi"/>
+                <w:sz w:val="22"/>
+                <w:szCs w:val="22"/>
+              </w:rPr>
+            </w:pPr>
+            <w:r>
+              <w:rPr>
+                <w:rFonts w:hint="default" w:asciiTheme="minorHAnsi" w:hAnsiTheme="minorHAnsi"/>
+                <w:sz w:val="22"/>
+                <w:szCs w:val="22"/>
+              </w:rPr>
+              <w:t xml:space="preserve">| **Política**          | - Análisis de cómo las matemáticas influyen en políticas públicas agropecuarias (ej: distribución de cultivos mediante integrales múltiples).&lt;br&gt;- Debate sobre equidad en el acceso a tecnologías de modelado avanzado. | Proyecto "Centro de presión sobre una vela": Simulación de fuerzas para optimizar diseños de maquinaria accesible. |  </w:t>
+            </w:r>
+          </w:p>
+          <w:p>
+            <w:pPr>
+              <w:jc w:val="both"/>
+              <w:rPr>
+                <w:rFonts w:hint="default" w:asciiTheme="minorHAnsi" w:hAnsiTheme="minorHAnsi"/>
+                <w:sz w:val="22"/>
+                <w:szCs w:val="22"/>
+              </w:rPr>
+            </w:pPr>
+          </w:p>
+          <w:p>
+            <w:pPr>
+              <w:jc w:val="both"/>
+              <w:rPr>
+                <w:rFonts w:hint="default" w:asciiTheme="minorHAnsi" w:hAnsiTheme="minorHAnsi"/>
+                <w:sz w:val="22"/>
+                <w:szCs w:val="22"/>
+              </w:rPr>
+            </w:pPr>
+            <w:r>
+              <w:rPr>
+                <w:rFonts w:hint="default" w:asciiTheme="minorHAnsi" w:hAnsiTheme="minorHAnsi"/>
+                <w:sz w:val="22"/>
+                <w:szCs w:val="22"/>
+              </w:rPr>
+              <w:t>---</w:t>
+            </w:r>
+          </w:p>
+          <w:p>
+            <w:pPr>
+              <w:jc w:val="both"/>
+              <w:rPr>
+                <w:rFonts w:hint="default" w:asciiTheme="minorHAnsi" w:hAnsiTheme="minorHAnsi"/>
+                <w:sz w:val="22"/>
+                <w:szCs w:val="22"/>
+              </w:rPr>
+            </w:pPr>
+          </w:p>
+          <w:p>
+            <w:pPr>
+              <w:jc w:val="both"/>
+              <w:rPr>
+                <w:rFonts w:hint="default" w:asciiTheme="minorHAnsi" w:hAnsiTheme="minorHAnsi"/>
+                <w:sz w:val="22"/>
+                <w:szCs w:val="22"/>
+              </w:rPr>
+            </w:pPr>
+            <w:r>
+              <w:rPr>
+                <w:rFonts w:hint="default" w:asciiTheme="minorHAnsi" w:hAnsiTheme="minorHAnsi"/>
+                <w:sz w:val="22"/>
+                <w:szCs w:val="22"/>
+              </w:rPr>
+              <w:t xml:space="preserve">#### **Aportes a la Formación en Investigación**  </w:t>
+            </w:r>
+          </w:p>
+          <w:p>
+            <w:pPr>
+              <w:jc w:val="both"/>
+              <w:rPr>
+                <w:rFonts w:hint="default" w:asciiTheme="minorHAnsi" w:hAnsiTheme="minorHAnsi"/>
+                <w:sz w:val="22"/>
+                <w:szCs w:val="22"/>
+              </w:rPr>
+            </w:pPr>
+            <w:r>
+              <w:rPr>
+                <w:rFonts w:hint="default" w:asciiTheme="minorHAnsi" w:hAnsiTheme="minorHAnsi"/>
+                <w:sz w:val="22"/>
+                <w:szCs w:val="22"/>
+              </w:rPr>
+              <w:t xml:space="preserve">1. **Métodos cuantitativos aplicados:**  </w:t>
+            </w:r>
+          </w:p>
+          <w:p>
+            <w:pPr>
+              <w:jc w:val="both"/>
+              <w:rPr>
+                <w:rFonts w:hint="default" w:asciiTheme="minorHAnsi" w:hAnsiTheme="minorHAnsi"/>
+                <w:sz w:val="22"/>
+                <w:szCs w:val="22"/>
+              </w:rPr>
+            </w:pPr>
+            <w:r>
+              <w:rPr>
+                <w:rFonts w:hint="default" w:asciiTheme="minorHAnsi" w:hAnsiTheme="minorHAnsi"/>
+                <w:sz w:val="22"/>
+                <w:szCs w:val="22"/>
+              </w:rPr>
+              <w:t xml:space="preserve">   - Uso de *Python* y *Jupyter Notebooks* para simular fenómenos agropecuarios (ej: trayectorias de cicloides en sistemas de siembra automatizada).  </w:t>
+            </w:r>
+          </w:p>
+          <w:p>
+            <w:pPr>
+              <w:jc w:val="both"/>
+              <w:rPr>
+                <w:rFonts w:hint="default" w:asciiTheme="minorHAnsi" w:hAnsiTheme="minorHAnsi"/>
+                <w:sz w:val="22"/>
+                <w:szCs w:val="22"/>
+              </w:rPr>
+            </w:pPr>
+            <w:r>
+              <w:rPr>
+                <w:rFonts w:hint="default" w:asciiTheme="minorHAnsi" w:hAnsiTheme="minorHAnsi"/>
+                <w:sz w:val="22"/>
+                <w:szCs w:val="22"/>
+              </w:rPr>
+              <w:t xml:space="preserve">   - Análisis estadístico de datos espaciales con *Pandas* y *SciPy* (ej: predicción de rendimiento de cultivos mediante regresión multivariable).  </w:t>
+            </w:r>
+          </w:p>
+          <w:p>
+            <w:pPr>
+              <w:jc w:val="both"/>
+              <w:rPr>
+                <w:rFonts w:hint="default" w:asciiTheme="minorHAnsi" w:hAnsiTheme="minorHAnsi"/>
+                <w:sz w:val="22"/>
+                <w:szCs w:val="22"/>
+              </w:rPr>
+            </w:pPr>
+          </w:p>
+          <w:p>
+            <w:pPr>
+              <w:jc w:val="both"/>
+              <w:rPr>
+                <w:rFonts w:hint="default" w:asciiTheme="minorHAnsi" w:hAnsiTheme="minorHAnsi"/>
+                <w:sz w:val="22"/>
+                <w:szCs w:val="22"/>
+              </w:rPr>
+            </w:pPr>
+            <w:r>
+              <w:rPr>
+                <w:rFonts w:hint="default" w:asciiTheme="minorHAnsi" w:hAnsiTheme="minorHAnsi"/>
+                <w:sz w:val="22"/>
+                <w:szCs w:val="22"/>
+              </w:rPr>
+              <w:t xml:space="preserve">2. **Diseño experimental:**  </w:t>
+            </w:r>
+          </w:p>
+          <w:p>
+            <w:pPr>
+              <w:jc w:val="both"/>
+              <w:rPr>
+                <w:rFonts w:hint="default" w:asciiTheme="minorHAnsi" w:hAnsiTheme="minorHAnsi"/>
+                <w:sz w:val="22"/>
+                <w:szCs w:val="22"/>
+              </w:rPr>
+            </w:pPr>
+            <w:r>
+              <w:rPr>
+                <w:rFonts w:hint="default" w:asciiTheme="minorHAnsi" w:hAnsiTheme="minorHAnsi"/>
+                <w:sz w:val="22"/>
+                <w:szCs w:val="22"/>
+              </w:rPr>
+              <w:t xml:space="preserve">   - Proyectos ABPP como "Hiperboloide de una hoja": Investigación de superficies paramétricas aplicadas al diseño de silos o invernaderos.  </w:t>
+            </w:r>
+          </w:p>
+          <w:p>
+            <w:pPr>
+              <w:jc w:val="both"/>
+              <w:rPr>
+                <w:rFonts w:hint="default" w:asciiTheme="minorHAnsi" w:hAnsiTheme="minorHAnsi"/>
+                <w:sz w:val="22"/>
+                <w:szCs w:val="22"/>
+              </w:rPr>
+            </w:pPr>
+            <w:r>
+              <w:rPr>
+                <w:rFonts w:hint="default" w:asciiTheme="minorHAnsi" w:hAnsiTheme="minorHAnsi"/>
+                <w:sz w:val="22"/>
+                <w:szCs w:val="22"/>
+              </w:rPr>
+              <w:t xml:space="preserve">   - Validación de hipótesis con herramientas de código abierto (*GitHub*), replicando estudios publicados en el repositorio [marco-canas/calculo](https://github.com/marco-canas/calculo).  </w:t>
+            </w:r>
+          </w:p>
+          <w:p>
+            <w:pPr>
+              <w:jc w:val="both"/>
+              <w:rPr>
+                <w:rFonts w:hint="default" w:asciiTheme="minorHAnsi" w:hAnsiTheme="minorHAnsi"/>
+                <w:sz w:val="22"/>
+                <w:szCs w:val="22"/>
+              </w:rPr>
+            </w:pPr>
+          </w:p>
+          <w:p>
+            <w:pPr>
+              <w:jc w:val="both"/>
+              <w:rPr>
+                <w:rFonts w:hint="default" w:asciiTheme="minorHAnsi" w:hAnsiTheme="minorHAnsi"/>
+                <w:sz w:val="22"/>
+                <w:szCs w:val="22"/>
+              </w:rPr>
+            </w:pPr>
+            <w:r>
+              <w:rPr>
+                <w:rFonts w:hint="default" w:asciiTheme="minorHAnsi" w:hAnsiTheme="minorHAnsi"/>
+                <w:sz w:val="22"/>
+                <w:szCs w:val="22"/>
+              </w:rPr>
+              <w:t xml:space="preserve">3. **Comunicación científica:**  </w:t>
+            </w:r>
+          </w:p>
+          <w:p>
+            <w:pPr>
+              <w:jc w:val="both"/>
+              <w:rPr>
+                <w:rFonts w:hint="default" w:asciiTheme="minorHAnsi" w:hAnsiTheme="minorHAnsi"/>
+                <w:sz w:val="22"/>
+                <w:szCs w:val="22"/>
+              </w:rPr>
+            </w:pPr>
+            <w:r>
+              <w:rPr>
+                <w:rFonts w:hint="default" w:asciiTheme="minorHAnsi" w:hAnsiTheme="minorHAnsi"/>
+                <w:sz w:val="22"/>
+                <w:szCs w:val="22"/>
+              </w:rPr>
+              <w:t xml:space="preserve">   - Redacción de informes técnicos en *LaTeX* integrando ecuaciones, gráficos animados (*matplotlib.animation*) y análisis reproducibles.  </w:t>
+            </w:r>
+          </w:p>
+          <w:p>
+            <w:pPr>
+              <w:jc w:val="both"/>
+              <w:rPr>
+                <w:rFonts w:hint="default" w:asciiTheme="minorHAnsi" w:hAnsiTheme="minorHAnsi"/>
+                <w:sz w:val="22"/>
+                <w:szCs w:val="22"/>
+              </w:rPr>
+            </w:pPr>
+            <w:r>
+              <w:rPr>
+                <w:rFonts w:hint="default" w:asciiTheme="minorHAnsi" w:hAnsiTheme="minorHAnsi"/>
+                <w:sz w:val="22"/>
+                <w:szCs w:val="22"/>
+              </w:rPr>
+              <w:t xml:space="preserve">   - Socialización de resultados mediante presentaciones interactivas (*Jupyter + ipywidgets*) y repositorios colaborativos en GitHub.  </w:t>
+            </w:r>
+          </w:p>
+          <w:p>
+            <w:pPr>
+              <w:jc w:val="both"/>
+              <w:rPr>
+                <w:rFonts w:hint="default" w:asciiTheme="minorHAnsi" w:hAnsiTheme="minorHAnsi"/>
+                <w:sz w:val="22"/>
+                <w:szCs w:val="22"/>
+              </w:rPr>
+            </w:pPr>
+          </w:p>
+          <w:p>
+            <w:pPr>
+              <w:jc w:val="both"/>
+              <w:rPr>
+                <w:rFonts w:hint="default" w:asciiTheme="minorHAnsi" w:hAnsiTheme="minorHAnsi"/>
+                <w:sz w:val="22"/>
+                <w:szCs w:val="22"/>
+              </w:rPr>
+            </w:pPr>
+            <w:r>
+              <w:rPr>
+                <w:rFonts w:hint="default" w:asciiTheme="minorHAnsi" w:hAnsiTheme="minorHAnsi"/>
+                <w:sz w:val="22"/>
+                <w:szCs w:val="22"/>
+              </w:rPr>
+              <w:t>---</w:t>
+            </w:r>
+          </w:p>
+          <w:p>
+            <w:pPr>
+              <w:jc w:val="both"/>
+              <w:rPr>
+                <w:rFonts w:hint="default" w:asciiTheme="minorHAnsi" w:hAnsiTheme="minorHAnsi"/>
+                <w:sz w:val="22"/>
+                <w:szCs w:val="22"/>
+              </w:rPr>
+            </w:pPr>
+          </w:p>
+          <w:p>
+            <w:pPr>
+              <w:jc w:val="both"/>
+              <w:rPr>
+                <w:rFonts w:hint="default" w:asciiTheme="minorHAnsi" w:hAnsiTheme="minorHAnsi"/>
+                <w:sz w:val="22"/>
+                <w:szCs w:val="22"/>
+              </w:rPr>
+            </w:pPr>
+            <w:r>
+              <w:rPr>
+                <w:rFonts w:hint="default" w:asciiTheme="minorHAnsi" w:hAnsiTheme="minorHAnsi"/>
+                <w:sz w:val="22"/>
+                <w:szCs w:val="22"/>
+              </w:rPr>
+              <w:t xml:space="preserve">#### **Vinculación con Enfoques Pedagógicos**  </w:t>
+            </w:r>
+          </w:p>
+          <w:p>
+            <w:pPr>
+              <w:jc w:val="both"/>
+              <w:rPr>
+                <w:rFonts w:hint="default" w:asciiTheme="minorHAnsi" w:hAnsiTheme="minorHAnsi"/>
+                <w:sz w:val="22"/>
+                <w:szCs w:val="22"/>
+              </w:rPr>
+            </w:pPr>
+            <w:r>
+              <w:rPr>
+                <w:rFonts w:hint="default" w:asciiTheme="minorHAnsi" w:hAnsiTheme="minorHAnsi"/>
+                <w:sz w:val="22"/>
+                <w:szCs w:val="22"/>
+              </w:rPr>
+              <w:t xml:space="preserve">| **Enfoque**                | **Contribución a la Formación Integral y en Investigación**                                                                 |  </w:t>
+            </w:r>
+          </w:p>
+          <w:p>
+            <w:pPr>
+              <w:jc w:val="both"/>
+              <w:rPr>
+                <w:rFonts w:hint="default" w:asciiTheme="minorHAnsi" w:hAnsiTheme="minorHAnsi"/>
+                <w:sz w:val="22"/>
+                <w:szCs w:val="22"/>
+              </w:rPr>
+            </w:pPr>
+            <w:r>
+              <w:rPr>
+                <w:rFonts w:hint="default" w:asciiTheme="minorHAnsi" w:hAnsiTheme="minorHAnsi"/>
+                <w:sz w:val="22"/>
+                <w:szCs w:val="22"/>
+              </w:rPr>
+              <w:t xml:space="preserve">|----------------------------|----------------------------------------------------------------------------------------------------------------------------|  </w:t>
+            </w:r>
+          </w:p>
+          <w:p>
+            <w:pPr>
+              <w:jc w:val="both"/>
+              <w:rPr>
+                <w:rFonts w:hint="default" w:asciiTheme="minorHAnsi" w:hAnsiTheme="minorHAnsi"/>
+                <w:sz w:val="22"/>
+                <w:szCs w:val="22"/>
+              </w:rPr>
+            </w:pPr>
+            <w:r>
+              <w:rPr>
+                <w:rFonts w:hint="default" w:asciiTheme="minorHAnsi" w:hAnsiTheme="minorHAnsi"/>
+                <w:sz w:val="22"/>
+                <w:szCs w:val="22"/>
+              </w:rPr>
+              <w:t xml:space="preserve">| **Aprendizaje Invertido**  | - Autonomía en la búsqueda de conocimiento (videos en YouTube + repositorios GitHub).&lt;br&gt;- Preparación previa para debates éticos en clase sobre aplicaciones agrícolas. |  </w:t>
+            </w:r>
+          </w:p>
+          <w:p>
+            <w:pPr>
+              <w:jc w:val="both"/>
+              <w:rPr>
+                <w:rFonts w:hint="default" w:asciiTheme="minorHAnsi" w:hAnsiTheme="minorHAnsi"/>
+                <w:sz w:val="22"/>
+                <w:szCs w:val="22"/>
+              </w:rPr>
+            </w:pPr>
+            <w:r>
+              <w:rPr>
+                <w:rFonts w:hint="default" w:asciiTheme="minorHAnsi" w:hAnsiTheme="minorHAnsi"/>
+                <w:sz w:val="22"/>
+                <w:szCs w:val="22"/>
+              </w:rPr>
+              <w:t xml:space="preserve">| **STEAMS**                 | - Integración de arte y sostenibilidad en proyectos técnicos (ej: uso de *Seaborn* para visualizar impactos ambientales).&lt;br&gt;- Soluciones creativas que combinan ingeniería y estética (diseño de herramientas ergonómicas con curvas paramétricas). |  </w:t>
+            </w:r>
+          </w:p>
+          <w:p>
+            <w:pPr>
+              <w:jc w:val="both"/>
+              <w:rPr>
+                <w:rFonts w:hint="default" w:asciiTheme="minorHAnsi" w:hAnsiTheme="minorHAnsi"/>
+                <w:sz w:val="22"/>
+                <w:szCs w:val="22"/>
+              </w:rPr>
+            </w:pPr>
+            <w:r>
+              <w:rPr>
+                <w:rFonts w:hint="default" w:asciiTheme="minorHAnsi" w:hAnsiTheme="minorHAnsi"/>
+                <w:sz w:val="22"/>
+                <w:szCs w:val="22"/>
+              </w:rPr>
+              <w:t xml:space="preserve">| **ABPP**                   | - Desarrollo de habilidades investigativas mediante proyectos reales (ej: "Distancias en el espacio" aplicado a drones agrícolas).&lt;br&gt;- Colaboración interdisciplinaria usando *Google Colab* y *GitHub* para versionar avances. |  </w:t>
+            </w:r>
+          </w:p>
+          <w:p>
+            <w:pPr>
+              <w:jc w:val="both"/>
+              <w:rPr>
+                <w:rFonts w:hint="default" w:asciiTheme="minorHAnsi" w:hAnsiTheme="minorHAnsi"/>
+                <w:sz w:val="22"/>
+                <w:szCs w:val="22"/>
+              </w:rPr>
+            </w:pPr>
+          </w:p>
+          <w:p>
+            <w:pPr>
+              <w:jc w:val="both"/>
+              <w:rPr>
+                <w:rFonts w:hint="default" w:asciiTheme="minorHAnsi" w:hAnsiTheme="minorHAnsi"/>
+                <w:sz w:val="22"/>
+                <w:szCs w:val="22"/>
+              </w:rPr>
+            </w:pPr>
+            <w:r>
+              <w:rPr>
+                <w:rFonts w:hint="default" w:asciiTheme="minorHAnsi" w:hAnsiTheme="minorHAnsi"/>
+                <w:sz w:val="22"/>
+                <w:szCs w:val="22"/>
+              </w:rPr>
+              <w:t>---</w:t>
+            </w:r>
+          </w:p>
+          <w:p>
+            <w:pPr>
+              <w:jc w:val="both"/>
+              <w:rPr>
+                <w:rFonts w:hint="default" w:asciiTheme="minorHAnsi" w:hAnsiTheme="minorHAnsi"/>
+                <w:sz w:val="22"/>
+                <w:szCs w:val="22"/>
+              </w:rPr>
+            </w:pPr>
+          </w:p>
+          <w:p>
+            <w:pPr>
+              <w:jc w:val="both"/>
+              <w:rPr>
+                <w:rFonts w:hint="default" w:asciiTheme="minorHAnsi" w:hAnsiTheme="minorHAnsi"/>
+                <w:sz w:val="22"/>
+                <w:szCs w:val="22"/>
+              </w:rPr>
+            </w:pPr>
+            <w:r>
+              <w:rPr>
+                <w:rFonts w:hint="default" w:asciiTheme="minorHAnsi" w:hAnsiTheme="minorHAnsi"/>
+                <w:sz w:val="22"/>
+                <w:szCs w:val="22"/>
+              </w:rPr>
+              <w:t xml:space="preserve">#### **Recursos Tecnológicos como Facilitadores**  </w:t>
+            </w:r>
+          </w:p>
+          <w:p>
+            <w:pPr>
+              <w:jc w:val="both"/>
+              <w:rPr>
+                <w:rFonts w:hint="default" w:asciiTheme="minorHAnsi" w:hAnsiTheme="minorHAnsi"/>
+                <w:sz w:val="22"/>
+                <w:szCs w:val="22"/>
+              </w:rPr>
+            </w:pPr>
+            <w:r>
+              <w:rPr>
+                <w:rFonts w:hint="default" w:asciiTheme="minorHAnsi" w:hAnsiTheme="minorHAnsi"/>
+                <w:sz w:val="22"/>
+                <w:szCs w:val="22"/>
+              </w:rPr>
+              <w:t xml:space="preserve">- **GitHub:** Espacio para publicar investigaciones en código abierto y recibir retroalimentación global.  </w:t>
+            </w:r>
+          </w:p>
+          <w:p>
+            <w:pPr>
+              <w:jc w:val="both"/>
+              <w:rPr>
+                <w:rFonts w:hint="default" w:asciiTheme="minorHAnsi" w:hAnsiTheme="minorHAnsi"/>
+                <w:sz w:val="22"/>
+                <w:szCs w:val="22"/>
+              </w:rPr>
+            </w:pPr>
+            <w:r>
+              <w:rPr>
+                <w:rFonts w:hint="default" w:asciiTheme="minorHAnsi" w:hAnsiTheme="minorHAnsi"/>
+                <w:sz w:val="22"/>
+                <w:szCs w:val="22"/>
+              </w:rPr>
+              <w:t xml:space="preserve">- **Python:** Uso de *Scikit-Learn* para machine learning aplicado a predicciones agroclimáticas, y *Statsmodels* para análisis de tendencias.  </w:t>
+            </w:r>
+          </w:p>
+          <w:p>
+            <w:pPr>
+              <w:jc w:val="both"/>
+              <w:rPr>
+                <w:rFonts w:hint="default" w:asciiTheme="minorHAnsi" w:hAnsiTheme="minorHAnsi"/>
+                <w:sz w:val="22"/>
+                <w:szCs w:val="22"/>
+              </w:rPr>
+            </w:pPr>
+            <w:r>
+              <w:rPr>
+                <w:rFonts w:hint="default" w:asciiTheme="minorHAnsi" w:hAnsiTheme="minorHAnsi"/>
+                <w:sz w:val="22"/>
+                <w:szCs w:val="22"/>
+              </w:rPr>
+              <w:t xml:space="preserve">- **YouTube:** Acceso a seminarios virtuales sobre ética en la modelación matemática y tutoriales de visualización científica.  </w:t>
+            </w:r>
+          </w:p>
+          <w:p>
+            <w:pPr>
+              <w:jc w:val="both"/>
+              <w:rPr>
+                <w:rFonts w:hint="default" w:asciiTheme="minorHAnsi" w:hAnsiTheme="minorHAnsi"/>
+                <w:sz w:val="22"/>
+                <w:szCs w:val="22"/>
+              </w:rPr>
+            </w:pPr>
+          </w:p>
+          <w:p>
+            <w:pPr>
+              <w:jc w:val="both"/>
+              <w:rPr>
+                <w:rFonts w:hint="default" w:asciiTheme="minorHAnsi" w:hAnsiTheme="minorHAnsi"/>
+                <w:sz w:val="22"/>
+                <w:szCs w:val="22"/>
+              </w:rPr>
+            </w:pPr>
+            <w:r>
+              <w:rPr>
+                <w:rFonts w:hint="default" w:asciiTheme="minorHAnsi" w:hAnsiTheme="minorHAnsi"/>
+                <w:sz w:val="22"/>
+                <w:szCs w:val="22"/>
+              </w:rPr>
+              <w:t>---</w:t>
+            </w:r>
+          </w:p>
+          <w:p>
+            <w:pPr>
+              <w:jc w:val="both"/>
+              <w:rPr>
+                <w:rFonts w:hint="default" w:asciiTheme="minorHAnsi" w:hAnsiTheme="minorHAnsi"/>
+                <w:sz w:val="22"/>
+                <w:szCs w:val="22"/>
+              </w:rPr>
+            </w:pPr>
+          </w:p>
+          <w:p>
+            <w:pPr>
+              <w:jc w:val="both"/>
+              <w:rPr>
                 <w:rFonts w:asciiTheme="minorHAnsi" w:hAnsiTheme="minorHAnsi"/>
                 <w:sz w:val="22"/>
                 <w:szCs w:val="22"/>
               </w:rPr>
             </w:pPr>
+            <w:r>
+              <w:rPr>
+                <w:rFonts w:hint="default" w:asciiTheme="minorHAnsi" w:hAnsiTheme="minorHAnsi"/>
+                <w:sz w:val="22"/>
+                <w:szCs w:val="22"/>
+              </w:rPr>
+              <w:t>**Nota Final:** El curso no solo desarrolla competencias técnicas, sino que forma profesionales críticos, creativos y socialmente responsables, capaces de investigar problemas agropecuarios con rigurosidad científica y sensibilidad ético-estética.</w:t>
+            </w:r>
           </w:p>
         </w:tc>
       </w:tr>
@@ -3978,11 +5663,1061 @@
             <w:pPr>
               <w:jc w:val="both"/>
               <w:rPr>
+                <w:rFonts w:hint="default" w:asciiTheme="minorHAnsi" w:hAnsiTheme="minorHAnsi"/>
+                <w:sz w:val="22"/>
+                <w:szCs w:val="22"/>
+              </w:rPr>
+            </w:pPr>
+            <w:r>
+              <w:rPr>
+                <w:rFonts w:hint="default" w:asciiTheme="minorHAnsi" w:hAnsiTheme="minorHAnsi"/>
+                <w:sz w:val="22"/>
+                <w:szCs w:val="22"/>
+              </w:rPr>
+              <w:t xml:space="preserve">### **5. DESCRIPCIÓN DE LOS CONOCIMIENTOS Y/O SABERES**  </w:t>
+            </w:r>
+          </w:p>
+          <w:p>
+            <w:pPr>
+              <w:jc w:val="both"/>
+              <w:rPr>
+                <w:rFonts w:hint="default" w:asciiTheme="minorHAnsi" w:hAnsiTheme="minorHAnsi"/>
+                <w:sz w:val="22"/>
+                <w:szCs w:val="22"/>
+              </w:rPr>
+            </w:pPr>
+            <w:r>
+              <w:rPr>
+                <w:rFonts w:hint="default" w:asciiTheme="minorHAnsi" w:hAnsiTheme="minorHAnsi"/>
+                <w:sz w:val="22"/>
+                <w:szCs w:val="22"/>
+              </w:rPr>
+              <w:t xml:space="preserve">**Organizados bajo los enfoques de Aprendizaje Invertido, STEAMS y ABPP**  </w:t>
+            </w:r>
+          </w:p>
+          <w:p>
+            <w:pPr>
+              <w:jc w:val="both"/>
+              <w:rPr>
+                <w:rFonts w:hint="default" w:asciiTheme="minorHAnsi" w:hAnsiTheme="minorHAnsi"/>
+                <w:sz w:val="22"/>
+                <w:szCs w:val="22"/>
+              </w:rPr>
+            </w:pPr>
+          </w:p>
+          <w:p>
+            <w:pPr>
+              <w:jc w:val="both"/>
+              <w:rPr>
+                <w:rFonts w:hint="default" w:asciiTheme="minorHAnsi" w:hAnsiTheme="minorHAnsi"/>
+                <w:sz w:val="22"/>
+                <w:szCs w:val="22"/>
+              </w:rPr>
+            </w:pPr>
+            <w:r>
+              <w:rPr>
+                <w:rFonts w:hint="default" w:asciiTheme="minorHAnsi" w:hAnsiTheme="minorHAnsi"/>
+                <w:sz w:val="22"/>
+                <w:szCs w:val="22"/>
+              </w:rPr>
+              <w:t>---</w:t>
+            </w:r>
+          </w:p>
+          <w:p>
+            <w:pPr>
+              <w:jc w:val="both"/>
+              <w:rPr>
+                <w:rFonts w:hint="default" w:asciiTheme="minorHAnsi" w:hAnsiTheme="minorHAnsi"/>
+                <w:sz w:val="22"/>
+                <w:szCs w:val="22"/>
+              </w:rPr>
+            </w:pPr>
+          </w:p>
+          <w:p>
+            <w:pPr>
+              <w:jc w:val="both"/>
+              <w:rPr>
+                <w:rFonts w:hint="default" w:asciiTheme="minorHAnsi" w:hAnsiTheme="minorHAnsi"/>
+                <w:sz w:val="22"/>
+                <w:szCs w:val="22"/>
+              </w:rPr>
+            </w:pPr>
+            <w:r>
+              <w:rPr>
+                <w:rFonts w:hint="default" w:asciiTheme="minorHAnsi" w:hAnsiTheme="minorHAnsi"/>
+                <w:sz w:val="22"/>
+                <w:szCs w:val="22"/>
+              </w:rPr>
+              <w:t xml:space="preserve">#### **Ejes Problémicos**  </w:t>
+            </w:r>
+          </w:p>
+          <w:p>
+            <w:pPr>
+              <w:jc w:val="both"/>
+              <w:rPr>
+                <w:rFonts w:hint="default" w:asciiTheme="minorHAnsi" w:hAnsiTheme="minorHAnsi"/>
+                <w:sz w:val="22"/>
+                <w:szCs w:val="22"/>
+              </w:rPr>
+            </w:pPr>
+            <w:r>
+              <w:rPr>
+                <w:rFonts w:hint="default" w:asciiTheme="minorHAnsi" w:hAnsiTheme="minorHAnsi"/>
+                <w:sz w:val="22"/>
+                <w:szCs w:val="22"/>
+              </w:rPr>
+              <w:t xml:space="preserve">1. **Modelado matemático abstracto vs. aplicaciones agropecuarias:** Dificultad para trasladar conceptos teóricos del cálculo (ej: campos vectoriales, integrales múltiples) a soluciones prácticas en diseño de maquinaria, gestión de recursos o sostenibilidad ambiental.  </w:t>
+            </w:r>
+          </w:p>
+          <w:p>
+            <w:pPr>
+              <w:jc w:val="both"/>
+              <w:rPr>
+                <w:rFonts w:hint="default" w:asciiTheme="minorHAnsi" w:hAnsiTheme="minorHAnsi"/>
+                <w:sz w:val="22"/>
+                <w:szCs w:val="22"/>
+              </w:rPr>
+            </w:pPr>
+            <w:r>
+              <w:rPr>
+                <w:rFonts w:hint="default" w:asciiTheme="minorHAnsi" w:hAnsiTheme="minorHAnsi"/>
+                <w:sz w:val="22"/>
+                <w:szCs w:val="22"/>
+              </w:rPr>
+              <w:t xml:space="preserve">2. **Integración interdisciplinar:** Desconexión entre herramientas computacionales modernas (*Python*, visualizaciones interactivas) y problemáticas reales del sector agropecuario.  </w:t>
+            </w:r>
+          </w:p>
+          <w:p>
+            <w:pPr>
+              <w:jc w:val="both"/>
+              <w:rPr>
+                <w:rFonts w:hint="default" w:asciiTheme="minorHAnsi" w:hAnsiTheme="minorHAnsi"/>
+                <w:sz w:val="22"/>
+                <w:szCs w:val="22"/>
+              </w:rPr>
+            </w:pPr>
+            <w:r>
+              <w:rPr>
+                <w:rFonts w:hint="default" w:asciiTheme="minorHAnsi" w:hAnsiTheme="minorHAnsi"/>
+                <w:sz w:val="22"/>
+                <w:szCs w:val="22"/>
+              </w:rPr>
+              <w:t xml:space="preserve">3. **Innovación con base científica:** Limitaciones para diseñar proyectos creativos que combinen rigor matemático, tecnología y enfoque STEAMS (arte, sostenibilidad).  </w:t>
+            </w:r>
+          </w:p>
+          <w:p>
+            <w:pPr>
+              <w:jc w:val="both"/>
+              <w:rPr>
+                <w:rFonts w:hint="default" w:asciiTheme="minorHAnsi" w:hAnsiTheme="minorHAnsi"/>
+                <w:sz w:val="22"/>
+                <w:szCs w:val="22"/>
+              </w:rPr>
+            </w:pPr>
+          </w:p>
+          <w:p>
+            <w:pPr>
+              <w:jc w:val="both"/>
+              <w:rPr>
+                <w:rFonts w:hint="default" w:asciiTheme="minorHAnsi" w:hAnsiTheme="minorHAnsi"/>
+                <w:sz w:val="22"/>
+                <w:szCs w:val="22"/>
+              </w:rPr>
+            </w:pPr>
+            <w:r>
+              <w:rPr>
+                <w:rFonts w:hint="default" w:asciiTheme="minorHAnsi" w:hAnsiTheme="minorHAnsi"/>
+                <w:sz w:val="22"/>
+                <w:szCs w:val="22"/>
+              </w:rPr>
+              <w:t>---</w:t>
+            </w:r>
+          </w:p>
+          <w:p>
+            <w:pPr>
+              <w:jc w:val="both"/>
+              <w:rPr>
+                <w:rFonts w:hint="default" w:asciiTheme="minorHAnsi" w:hAnsiTheme="minorHAnsi"/>
+                <w:sz w:val="22"/>
+                <w:szCs w:val="22"/>
+              </w:rPr>
+            </w:pPr>
+          </w:p>
+          <w:p>
+            <w:pPr>
+              <w:jc w:val="both"/>
+              <w:rPr>
+                <w:rFonts w:hint="default" w:asciiTheme="minorHAnsi" w:hAnsiTheme="minorHAnsi"/>
+                <w:sz w:val="22"/>
+                <w:szCs w:val="22"/>
+              </w:rPr>
+            </w:pPr>
+            <w:r>
+              <w:rPr>
+                <w:rFonts w:hint="default" w:asciiTheme="minorHAnsi" w:hAnsiTheme="minorHAnsi"/>
+                <w:sz w:val="22"/>
+                <w:szCs w:val="22"/>
+              </w:rPr>
+              <w:t xml:space="preserve">#### **Saberes**  </w:t>
+            </w:r>
+          </w:p>
+          <w:p>
+            <w:pPr>
+              <w:jc w:val="both"/>
+              <w:rPr>
+                <w:rFonts w:hint="default" w:asciiTheme="minorHAnsi" w:hAnsiTheme="minorHAnsi"/>
+                <w:sz w:val="22"/>
+                <w:szCs w:val="22"/>
+              </w:rPr>
+            </w:pPr>
+            <w:r>
+              <w:rPr>
+                <w:rFonts w:hint="default" w:asciiTheme="minorHAnsi" w:hAnsiTheme="minorHAnsi"/>
+                <w:sz w:val="22"/>
+                <w:szCs w:val="22"/>
+              </w:rPr>
+              <w:t xml:space="preserve">1. **Conceptuales:**  </w:t>
+            </w:r>
+          </w:p>
+          <w:p>
+            <w:pPr>
+              <w:jc w:val="both"/>
+              <w:rPr>
+                <w:rFonts w:hint="default" w:asciiTheme="minorHAnsi" w:hAnsiTheme="minorHAnsi"/>
+                <w:sz w:val="22"/>
+                <w:szCs w:val="22"/>
+              </w:rPr>
+            </w:pPr>
+            <w:r>
+              <w:rPr>
+                <w:rFonts w:hint="default" w:asciiTheme="minorHAnsi" w:hAnsiTheme="minorHAnsi"/>
+                <w:sz w:val="22"/>
+                <w:szCs w:val="22"/>
+              </w:rPr>
+              <w:t xml:space="preserve">   - Ecuaciones paramétricas, coordenadas polares y su relación con trayectorias en sistemas agrícolas (ej: movimiento de maquinaria).  </w:t>
+            </w:r>
+          </w:p>
+          <w:p>
+            <w:pPr>
+              <w:jc w:val="both"/>
+              <w:rPr>
+                <w:rFonts w:hint="default" w:asciiTheme="minorHAnsi" w:hAnsiTheme="minorHAnsi"/>
+                <w:sz w:val="22"/>
+                <w:szCs w:val="22"/>
+              </w:rPr>
+            </w:pPr>
+            <w:r>
+              <w:rPr>
+                <w:rFonts w:hint="default" w:asciiTheme="minorHAnsi" w:hAnsiTheme="minorHAnsi"/>
+                <w:sz w:val="22"/>
+                <w:szCs w:val="22"/>
+              </w:rPr>
+              <w:t xml:space="preserve">   - Teoremas fundamentales (Green, Stokes) aplicados al flujo de fluidos en riego o distribución de fertilizantes.  </w:t>
+            </w:r>
+          </w:p>
+          <w:p>
+            <w:pPr>
+              <w:jc w:val="both"/>
+              <w:rPr>
+                <w:rFonts w:hint="default" w:asciiTheme="minorHAnsi" w:hAnsiTheme="minorHAnsi"/>
+                <w:sz w:val="22"/>
+                <w:szCs w:val="22"/>
+              </w:rPr>
+            </w:pPr>
+            <w:r>
+              <w:rPr>
+                <w:rFonts w:hint="default" w:asciiTheme="minorHAnsi" w:hAnsiTheme="minorHAnsi"/>
+                <w:sz w:val="22"/>
+                <w:szCs w:val="22"/>
+              </w:rPr>
+              <w:t xml:space="preserve">   - Optimización de recursos mediante multiplicadores de Lagrange y funciones de varias variables.  </w:t>
+            </w:r>
+          </w:p>
+          <w:p>
+            <w:pPr>
+              <w:jc w:val="both"/>
+              <w:rPr>
+                <w:rFonts w:hint="default" w:asciiTheme="minorHAnsi" w:hAnsiTheme="minorHAnsi"/>
+                <w:sz w:val="22"/>
+                <w:szCs w:val="22"/>
+              </w:rPr>
+            </w:pPr>
+          </w:p>
+          <w:p>
+            <w:pPr>
+              <w:jc w:val="both"/>
+              <w:rPr>
+                <w:rFonts w:hint="default" w:asciiTheme="minorHAnsi" w:hAnsiTheme="minorHAnsi"/>
+                <w:sz w:val="22"/>
+                <w:szCs w:val="22"/>
+              </w:rPr>
+            </w:pPr>
+            <w:r>
+              <w:rPr>
+                <w:rFonts w:hint="default" w:asciiTheme="minorHAnsi" w:hAnsiTheme="minorHAnsi"/>
+                <w:sz w:val="22"/>
+                <w:szCs w:val="22"/>
+              </w:rPr>
+              <w:t xml:space="preserve">2. **Procedimentales:**  </w:t>
+            </w:r>
+          </w:p>
+          <w:p>
+            <w:pPr>
+              <w:jc w:val="both"/>
+              <w:rPr>
+                <w:rFonts w:hint="default" w:asciiTheme="minorHAnsi" w:hAnsiTheme="minorHAnsi"/>
+                <w:sz w:val="22"/>
+                <w:szCs w:val="22"/>
+              </w:rPr>
+            </w:pPr>
+            <w:r>
+              <w:rPr>
+                <w:rFonts w:hint="default" w:asciiTheme="minorHAnsi" w:hAnsiTheme="minorHAnsi"/>
+                <w:sz w:val="22"/>
+                <w:szCs w:val="22"/>
+              </w:rPr>
+              <w:t xml:space="preserve">   - Simulación de fenómenos agropecuarios usando *Python* (*NumPy*, *SymPy*).  </w:t>
+            </w:r>
+          </w:p>
+          <w:p>
+            <w:pPr>
+              <w:jc w:val="both"/>
+              <w:rPr>
+                <w:rFonts w:hint="default" w:asciiTheme="minorHAnsi" w:hAnsiTheme="minorHAnsi"/>
+                <w:sz w:val="22"/>
+                <w:szCs w:val="22"/>
+              </w:rPr>
+            </w:pPr>
+            <w:r>
+              <w:rPr>
+                <w:rFonts w:hint="default" w:asciiTheme="minorHAnsi" w:hAnsiTheme="minorHAnsi"/>
+                <w:sz w:val="22"/>
+                <w:szCs w:val="22"/>
+              </w:rPr>
+              <w:t xml:space="preserve">   - Creación de informes científicos con *Jupyter Notebooks* y *LaTeX*.  </w:t>
+            </w:r>
+          </w:p>
+          <w:p>
+            <w:pPr>
+              <w:jc w:val="both"/>
+              <w:rPr>
+                <w:rFonts w:hint="default" w:asciiTheme="minorHAnsi" w:hAnsiTheme="minorHAnsi"/>
+                <w:sz w:val="22"/>
+                <w:szCs w:val="22"/>
+              </w:rPr>
+            </w:pPr>
+            <w:r>
+              <w:rPr>
+                <w:rFonts w:hint="default" w:asciiTheme="minorHAnsi" w:hAnsiTheme="minorHAnsi"/>
+                <w:sz w:val="22"/>
+                <w:szCs w:val="22"/>
+              </w:rPr>
+              <w:t xml:space="preserve">   - Colaboración en entornos digitales (*GitHub*) para resolver problemas en equipo.  </w:t>
+            </w:r>
+          </w:p>
+          <w:p>
+            <w:pPr>
+              <w:jc w:val="both"/>
+              <w:rPr>
+                <w:rFonts w:hint="default" w:asciiTheme="minorHAnsi" w:hAnsiTheme="minorHAnsi"/>
+                <w:sz w:val="22"/>
+                <w:szCs w:val="22"/>
+              </w:rPr>
+            </w:pPr>
+          </w:p>
+          <w:p>
+            <w:pPr>
+              <w:jc w:val="both"/>
+              <w:rPr>
+                <w:rFonts w:hint="default" w:asciiTheme="minorHAnsi" w:hAnsiTheme="minorHAnsi"/>
+                <w:sz w:val="22"/>
+                <w:szCs w:val="22"/>
+              </w:rPr>
+            </w:pPr>
+            <w:r>
+              <w:rPr>
+                <w:rFonts w:hint="default" w:asciiTheme="minorHAnsi" w:hAnsiTheme="minorHAnsi"/>
+                <w:sz w:val="22"/>
+                <w:szCs w:val="22"/>
+              </w:rPr>
+              <w:t xml:space="preserve">3. **Actitudinales:**  </w:t>
+            </w:r>
+          </w:p>
+          <w:p>
+            <w:pPr>
+              <w:jc w:val="both"/>
+              <w:rPr>
+                <w:rFonts w:hint="default" w:asciiTheme="minorHAnsi" w:hAnsiTheme="minorHAnsi"/>
+                <w:sz w:val="22"/>
+                <w:szCs w:val="22"/>
+              </w:rPr>
+            </w:pPr>
+            <w:r>
+              <w:rPr>
+                <w:rFonts w:hint="default" w:asciiTheme="minorHAnsi" w:hAnsiTheme="minorHAnsi"/>
+                <w:sz w:val="22"/>
+                <w:szCs w:val="22"/>
+              </w:rPr>
+              <w:t xml:space="preserve">   - Valoración del arte como herramienta de comunicación científica (ej: gráficos anamórficos).  </w:t>
+            </w:r>
+          </w:p>
+          <w:p>
+            <w:pPr>
+              <w:jc w:val="both"/>
+              <w:rPr>
+                <w:rFonts w:hint="default" w:asciiTheme="minorHAnsi" w:hAnsiTheme="minorHAnsi"/>
+                <w:sz w:val="22"/>
+                <w:szCs w:val="22"/>
+              </w:rPr>
+            </w:pPr>
+            <w:r>
+              <w:rPr>
+                <w:rFonts w:hint="default" w:asciiTheme="minorHAnsi" w:hAnsiTheme="minorHAnsi"/>
+                <w:sz w:val="22"/>
+                <w:szCs w:val="22"/>
+              </w:rPr>
+              <w:t xml:space="preserve">   - Compromiso ético en el uso de modelos matemáticos para impactar positivamente en comunidades rurales.  </w:t>
+            </w:r>
+          </w:p>
+          <w:p>
+            <w:pPr>
+              <w:jc w:val="both"/>
+              <w:rPr>
+                <w:rFonts w:hint="default" w:asciiTheme="minorHAnsi" w:hAnsiTheme="minorHAnsi"/>
+                <w:sz w:val="22"/>
+                <w:szCs w:val="22"/>
+              </w:rPr>
+            </w:pPr>
+          </w:p>
+          <w:p>
+            <w:pPr>
+              <w:jc w:val="both"/>
+              <w:rPr>
+                <w:rFonts w:hint="default" w:asciiTheme="minorHAnsi" w:hAnsiTheme="minorHAnsi"/>
+                <w:sz w:val="22"/>
+                <w:szCs w:val="22"/>
+              </w:rPr>
+            </w:pPr>
+            <w:r>
+              <w:rPr>
+                <w:rFonts w:hint="default" w:asciiTheme="minorHAnsi" w:hAnsiTheme="minorHAnsi"/>
+                <w:sz w:val="22"/>
+                <w:szCs w:val="22"/>
+              </w:rPr>
+              <w:t>---</w:t>
+            </w:r>
+          </w:p>
+          <w:p>
+            <w:pPr>
+              <w:jc w:val="both"/>
+              <w:rPr>
+                <w:rFonts w:hint="default" w:asciiTheme="minorHAnsi" w:hAnsiTheme="minorHAnsi"/>
+                <w:sz w:val="22"/>
+                <w:szCs w:val="22"/>
+              </w:rPr>
+            </w:pPr>
+          </w:p>
+          <w:p>
+            <w:pPr>
+              <w:jc w:val="both"/>
+              <w:rPr>
+                <w:rFonts w:hint="default" w:asciiTheme="minorHAnsi" w:hAnsiTheme="minorHAnsi"/>
+                <w:sz w:val="22"/>
+                <w:szCs w:val="22"/>
+              </w:rPr>
+            </w:pPr>
+            <w:r>
+              <w:rPr>
+                <w:rFonts w:hint="default" w:asciiTheme="minorHAnsi" w:hAnsiTheme="minorHAnsi"/>
+                <w:sz w:val="22"/>
+                <w:szCs w:val="22"/>
+              </w:rPr>
+              <w:t xml:space="preserve">#### **Proyectos Integradores (ABPP + STEAMS)**  </w:t>
+            </w:r>
+          </w:p>
+          <w:p>
+            <w:pPr>
+              <w:jc w:val="both"/>
+              <w:rPr>
+                <w:rFonts w:hint="default" w:asciiTheme="minorHAnsi" w:hAnsiTheme="minorHAnsi"/>
+                <w:sz w:val="22"/>
+                <w:szCs w:val="22"/>
+              </w:rPr>
+            </w:pPr>
+            <w:r>
+              <w:rPr>
+                <w:rFonts w:hint="default" w:asciiTheme="minorHAnsi" w:hAnsiTheme="minorHAnsi"/>
+                <w:sz w:val="22"/>
+                <w:szCs w:val="22"/>
+              </w:rPr>
+              <w:t xml:space="preserve">| **Proyecto**                  | **Capítulo** | **Enfoque STEAMS**                                                                 | **Herramientas/Tecnologías**                                              |  </w:t>
+            </w:r>
+          </w:p>
+          <w:p>
+            <w:pPr>
+              <w:jc w:val="both"/>
+              <w:rPr>
+                <w:rFonts w:hint="default" w:asciiTheme="minorHAnsi" w:hAnsiTheme="minorHAnsi"/>
+                <w:sz w:val="22"/>
+                <w:szCs w:val="22"/>
+              </w:rPr>
+            </w:pPr>
+            <w:r>
+              <w:rPr>
+                <w:rFonts w:hint="default" w:asciiTheme="minorHAnsi" w:hAnsiTheme="minorHAnsi"/>
+                <w:sz w:val="22"/>
+                <w:szCs w:val="22"/>
+              </w:rPr>
+              <w:t xml:space="preserve">|-------------------------------|--------------|------------------------------------------------------------------------------------|---------------------------------------------------------------------------|  </w:t>
+            </w:r>
+          </w:p>
+          <w:p>
+            <w:pPr>
+              <w:jc w:val="both"/>
+              <w:rPr>
+                <w:rFonts w:hint="default" w:asciiTheme="minorHAnsi" w:hAnsiTheme="minorHAnsi"/>
+                <w:sz w:val="22"/>
+                <w:szCs w:val="22"/>
+              </w:rPr>
+            </w:pPr>
+            <w:r>
+              <w:rPr>
+                <w:rFonts w:hint="default" w:asciiTheme="minorHAnsi" w:hAnsiTheme="minorHAnsi"/>
+                <w:sz w:val="22"/>
+                <w:szCs w:val="22"/>
+              </w:rPr>
+              <w:t xml:space="preserve">| **Cicloides**                 | Cap. 10      | **Ingeniería + Arte:** Diseño de trayectorias para sistemas de siembra automatizada. | *Matplotlib.animation* (simulación), GitHub (colaboración).               |  </w:t>
+            </w:r>
+          </w:p>
+          <w:p>
+            <w:pPr>
+              <w:jc w:val="both"/>
+              <w:rPr>
+                <w:rFonts w:hint="default" w:asciiTheme="minorHAnsi" w:hAnsiTheme="minorHAnsi"/>
+                <w:sz w:val="22"/>
+                <w:szCs w:val="22"/>
+              </w:rPr>
+            </w:pPr>
+            <w:r>
+              <w:rPr>
+                <w:rFonts w:hint="default" w:asciiTheme="minorHAnsi" w:hAnsiTheme="minorHAnsi"/>
+                <w:sz w:val="22"/>
+                <w:szCs w:val="22"/>
+              </w:rPr>
+              <w:t xml:space="preserve">| **Arte anamórfico**           | Cap. 10      | **Arte + Sostenibilidad:** Representación visual de datos geoespaciales en suelos.  | *Plotly* (gráficos 3D), coordenadas polares.                              |  </w:t>
+            </w:r>
+          </w:p>
+          <w:p>
+            <w:pPr>
+              <w:jc w:val="both"/>
+              <w:rPr>
+                <w:rFonts w:hint="default" w:asciiTheme="minorHAnsi" w:hAnsiTheme="minorHAnsi"/>
+                <w:sz w:val="22"/>
+                <w:szCs w:val="22"/>
+              </w:rPr>
+            </w:pPr>
+            <w:r>
+              <w:rPr>
+                <w:rFonts w:hint="default" w:asciiTheme="minorHAnsi" w:hAnsiTheme="minorHAnsi"/>
+                <w:sz w:val="22"/>
+                <w:szCs w:val="22"/>
+              </w:rPr>
+              <w:t xml:space="preserve">| **Distancias en el espacio**  | Cap. 11      | **Tecnología + Ingeniería:** Cálculo de distancias para drones de monitoreo agrícola. | *SciPy* (cálculos vectoriales), Google Colab (prototipado).               |  </w:t>
+            </w:r>
+          </w:p>
+          <w:p>
+            <w:pPr>
+              <w:jc w:val="both"/>
+              <w:rPr>
+                <w:rFonts w:hint="default" w:asciiTheme="minorHAnsi" w:hAnsiTheme="minorHAnsi"/>
+                <w:sz w:val="22"/>
+                <w:szCs w:val="22"/>
+              </w:rPr>
+            </w:pPr>
+            <w:r>
+              <w:rPr>
+                <w:rFonts w:hint="default" w:asciiTheme="minorHAnsi" w:hAnsiTheme="minorHAnsi"/>
+                <w:sz w:val="22"/>
+                <w:szCs w:val="22"/>
+              </w:rPr>
+              <w:t xml:space="preserve">| **Flora silvestre**           | Cap. 13      | **Ciencia + Sostenibilidad:** Modelado 3D de especies en peligro para conservación. | *Matplotlib* (visualización), SymPy (derivadas parciales).                |  </w:t>
+            </w:r>
+          </w:p>
+          <w:p>
+            <w:pPr>
+              <w:jc w:val="both"/>
+              <w:rPr>
+                <w:rFonts w:hint="default" w:asciiTheme="minorHAnsi" w:hAnsiTheme="minorHAnsi"/>
+                <w:sz w:val="22"/>
+                <w:szCs w:val="22"/>
+              </w:rPr>
+            </w:pPr>
+            <w:r>
+              <w:rPr>
+                <w:rFonts w:hint="default" w:asciiTheme="minorHAnsi" w:hAnsiTheme="minorHAnsi"/>
+                <w:sz w:val="22"/>
+                <w:szCs w:val="22"/>
+              </w:rPr>
+              <w:t xml:space="preserve">| **Hiperboloide de una hoja**  | Cap. 15      | **Ingeniería + Matemáticas:** Diseño de estructuras para almacenamiento agrícola.   | *Python* (superficies paramétricas), Jupyter + LaTeX (documentación).     |  </w:t>
+            </w:r>
+          </w:p>
+          <w:p>
+            <w:pPr>
+              <w:jc w:val="both"/>
+              <w:rPr>
+                <w:rFonts w:hint="default" w:asciiTheme="minorHAnsi" w:hAnsiTheme="minorHAnsi"/>
+                <w:sz w:val="22"/>
+                <w:szCs w:val="22"/>
+              </w:rPr>
+            </w:pPr>
+          </w:p>
+          <w:p>
+            <w:pPr>
+              <w:jc w:val="both"/>
+              <w:rPr>
+                <w:rFonts w:hint="default" w:asciiTheme="minorHAnsi" w:hAnsiTheme="minorHAnsi"/>
+                <w:sz w:val="22"/>
+                <w:szCs w:val="22"/>
+              </w:rPr>
+            </w:pPr>
+            <w:r>
+              <w:rPr>
+                <w:rFonts w:hint="default" w:asciiTheme="minorHAnsi" w:hAnsiTheme="minorHAnsi"/>
+                <w:sz w:val="22"/>
+                <w:szCs w:val="22"/>
+              </w:rPr>
+              <w:t>---</w:t>
+            </w:r>
+          </w:p>
+          <w:p>
+            <w:pPr>
+              <w:jc w:val="both"/>
+              <w:rPr>
+                <w:rFonts w:hint="default" w:asciiTheme="minorHAnsi" w:hAnsiTheme="minorHAnsi"/>
+                <w:sz w:val="22"/>
+                <w:szCs w:val="22"/>
+              </w:rPr>
+            </w:pPr>
+          </w:p>
+          <w:p>
+            <w:pPr>
+              <w:jc w:val="both"/>
+              <w:rPr>
+                <w:rFonts w:hint="default" w:asciiTheme="minorHAnsi" w:hAnsiTheme="minorHAnsi"/>
+                <w:sz w:val="22"/>
+                <w:szCs w:val="22"/>
+              </w:rPr>
+            </w:pPr>
+            <w:r>
+              <w:rPr>
+                <w:rFonts w:hint="default" w:asciiTheme="minorHAnsi" w:hAnsiTheme="minorHAnsi"/>
+                <w:sz w:val="22"/>
+                <w:szCs w:val="22"/>
+              </w:rPr>
+              <w:t xml:space="preserve">#### **Contenidos por Capítulo**  </w:t>
+            </w:r>
+          </w:p>
+          <w:p>
+            <w:pPr>
+              <w:jc w:val="both"/>
+              <w:rPr>
+                <w:rFonts w:hint="default" w:asciiTheme="minorHAnsi" w:hAnsiTheme="minorHAnsi"/>
+                <w:sz w:val="22"/>
+                <w:szCs w:val="22"/>
+              </w:rPr>
+            </w:pPr>
+            <w:r>
+              <w:rPr>
+                <w:rFonts w:hint="default" w:asciiTheme="minorHAnsi" w:hAnsiTheme="minorHAnsi"/>
+                <w:sz w:val="22"/>
+                <w:szCs w:val="22"/>
+              </w:rPr>
+              <w:t xml:space="preserve">| **Capítulo**                         | **Temas y Saberes Clave**                                                                 | **Recursos Pedagógicos**                                                                 |  </w:t>
+            </w:r>
+          </w:p>
+          <w:p>
+            <w:pPr>
+              <w:jc w:val="both"/>
+              <w:rPr>
+                <w:rFonts w:hint="default" w:asciiTheme="minorHAnsi" w:hAnsiTheme="minorHAnsi"/>
+                <w:sz w:val="22"/>
+                <w:szCs w:val="22"/>
+              </w:rPr>
+            </w:pPr>
+            <w:r>
+              <w:rPr>
+                <w:rFonts w:hint="default" w:asciiTheme="minorHAnsi" w:hAnsiTheme="minorHAnsi"/>
+                <w:sz w:val="22"/>
+                <w:szCs w:val="22"/>
+              </w:rPr>
+              <w:t xml:space="preserve">|---------------------------------------|------------------------------------------------------------------------------------------|-----------------------------------------------------------------------------------------|  </w:t>
+            </w:r>
+          </w:p>
+          <w:p>
+            <w:pPr>
+              <w:jc w:val="both"/>
+              <w:rPr>
+                <w:rFonts w:hint="default" w:asciiTheme="minorHAnsi" w:hAnsiTheme="minorHAnsi"/>
+                <w:sz w:val="22"/>
+                <w:szCs w:val="22"/>
+              </w:rPr>
+            </w:pPr>
+            <w:r>
+              <w:rPr>
+                <w:rFonts w:hint="default" w:asciiTheme="minorHAnsi" w:hAnsiTheme="minorHAnsi"/>
+                <w:sz w:val="22"/>
+                <w:szCs w:val="22"/>
+              </w:rPr>
+              <w:t xml:space="preserve">| **Cap. 10: Cónicas y coordenadas polares** | - Ecuaciones paramétricas aplicadas a trayectorias de maquinaria.&lt;br&gt;- Leyes de Kepler para órbitas de satélites en agricultura de precisión. | - **Flipped Learning:** Videos en YouTube sobre curvas planas.&lt;br&gt;- **ABPP:** Proyecto "Cicloides" con código base en GitHub. |  </w:t>
+            </w:r>
+          </w:p>
+          <w:p>
+            <w:pPr>
+              <w:jc w:val="both"/>
+              <w:rPr>
+                <w:rFonts w:hint="default" w:asciiTheme="minorHAnsi" w:hAnsiTheme="minorHAnsi"/>
+                <w:sz w:val="22"/>
+                <w:szCs w:val="22"/>
+              </w:rPr>
+            </w:pPr>
+            <w:r>
+              <w:rPr>
+                <w:rFonts w:hint="default" w:asciiTheme="minorHAnsi" w:hAnsiTheme="minorHAnsi"/>
+                <w:sz w:val="22"/>
+                <w:szCs w:val="22"/>
+              </w:rPr>
+              <w:t xml:space="preserve">| **Cap. 11: Vectores en el espacio**        | - Producto escalar/vectorial para cálculos de torque en herramientas agrícolas.&lt;br&gt;- Coordenadas esféricas en mapeo de terrenos.              | - **STEAMS:** Uso de *Plotly* para visualizar vectores 3D.&lt;br&gt;- **GitHub:** Repositorio con ejemplos de distancias espaciales. |  </w:t>
+            </w:r>
+          </w:p>
+          <w:p>
+            <w:pPr>
+              <w:jc w:val="both"/>
+              <w:rPr>
+                <w:rFonts w:hint="default" w:asciiTheme="minorHAnsi" w:hAnsiTheme="minorHAnsi"/>
+                <w:sz w:val="22"/>
+                <w:szCs w:val="22"/>
+              </w:rPr>
+            </w:pPr>
+            <w:r>
+              <w:rPr>
+                <w:rFonts w:hint="default" w:asciiTheme="minorHAnsi" w:hAnsiTheme="minorHAnsi"/>
+                <w:sz w:val="22"/>
+                <w:szCs w:val="22"/>
+              </w:rPr>
+              <w:t xml:space="preserve">| **Cap. 13: Funciones multivariables**      | - Derivadas direccionales para optimizar rutas de riego.&lt;br&gt;- Multiplicadores de Lagrange en distribución de recursos hídricos.              | - **ABPP:** Proyecto "Flora silvestre" con *Pandas* para análisis de datos.&lt;br&gt;- **Jupyter:** Cuadernos interactivos en Google Colab. |  </w:t>
+            </w:r>
+          </w:p>
+          <w:p>
+            <w:pPr>
+              <w:jc w:val="both"/>
+              <w:rPr>
+                <w:rFonts w:hint="default" w:asciiTheme="minorHAnsi" w:hAnsiTheme="minorHAnsi"/>
+                <w:sz w:val="22"/>
+                <w:szCs w:val="22"/>
+              </w:rPr>
+            </w:pPr>
+            <w:r>
+              <w:rPr>
+                <w:rFonts w:hint="default" w:asciiTheme="minorHAnsi" w:hAnsiTheme="minorHAnsi"/>
+                <w:sz w:val="22"/>
+                <w:szCs w:val="22"/>
+              </w:rPr>
+              <w:t xml:space="preserve">| **Cap. 15: Análisis vectorial**            | - Teorema de Green en flujos de agua subterránea.&lt;br&gt;- Campos vectoriales para modelar vientos en invernaderos.                               | - **STEAMS:** Arte con *matplotlib.animation* para visualizar flujos.&lt;br&gt;- **GitHub:** Colaboración en código del repositorio [marco-canas/calculo](https://github.com/marco-canas/calculo). |  </w:t>
+            </w:r>
+          </w:p>
+          <w:p>
+            <w:pPr>
+              <w:jc w:val="both"/>
+              <w:rPr>
+                <w:rFonts w:hint="default" w:asciiTheme="minorHAnsi" w:hAnsiTheme="minorHAnsi"/>
+                <w:sz w:val="22"/>
+                <w:szCs w:val="22"/>
+              </w:rPr>
+            </w:pPr>
+          </w:p>
+          <w:p>
+            <w:pPr>
+              <w:jc w:val="both"/>
+              <w:rPr>
+                <w:rFonts w:hint="default" w:asciiTheme="minorHAnsi" w:hAnsiTheme="minorHAnsi"/>
+                <w:sz w:val="22"/>
+                <w:szCs w:val="22"/>
+              </w:rPr>
+            </w:pPr>
+            <w:r>
+              <w:rPr>
+                <w:rFonts w:hint="default" w:asciiTheme="minorHAnsi" w:hAnsiTheme="minorHAnsi"/>
+                <w:sz w:val="22"/>
+                <w:szCs w:val="22"/>
+              </w:rPr>
+              <w:t>---</w:t>
+            </w:r>
+          </w:p>
+          <w:p>
+            <w:pPr>
+              <w:jc w:val="both"/>
+              <w:rPr>
+                <w:rFonts w:hint="default" w:asciiTheme="minorHAnsi" w:hAnsiTheme="minorHAnsi"/>
+                <w:sz w:val="22"/>
+                <w:szCs w:val="22"/>
+              </w:rPr>
+            </w:pPr>
+          </w:p>
+          <w:p>
+            <w:pPr>
+              <w:jc w:val="both"/>
+              <w:rPr>
+                <w:rFonts w:hint="default" w:asciiTheme="minorHAnsi" w:hAnsiTheme="minorHAnsi"/>
+                <w:sz w:val="22"/>
+                <w:szCs w:val="22"/>
+              </w:rPr>
+            </w:pPr>
+            <w:r>
+              <w:rPr>
+                <w:rFonts w:hint="default" w:asciiTheme="minorHAnsi" w:hAnsiTheme="minorHAnsi"/>
+                <w:sz w:val="22"/>
+                <w:szCs w:val="22"/>
+              </w:rPr>
+              <w:t xml:space="preserve">#### **Metodologías Activas**  </w:t>
+            </w:r>
+          </w:p>
+          <w:p>
+            <w:pPr>
+              <w:jc w:val="both"/>
+              <w:rPr>
+                <w:rFonts w:hint="default" w:asciiTheme="minorHAnsi" w:hAnsiTheme="minorHAnsi"/>
+                <w:sz w:val="22"/>
+                <w:szCs w:val="22"/>
+              </w:rPr>
+            </w:pPr>
+            <w:r>
+              <w:rPr>
+                <w:rFonts w:hint="default" w:asciiTheme="minorHAnsi" w:hAnsiTheme="minorHAnsi"/>
+                <w:sz w:val="22"/>
+                <w:szCs w:val="22"/>
+              </w:rPr>
+              <w:t xml:space="preserve">1. **Aprendizaje Invertido:**  </w:t>
+            </w:r>
+          </w:p>
+          <w:p>
+            <w:pPr>
+              <w:jc w:val="both"/>
+              <w:rPr>
+                <w:rFonts w:hint="default" w:asciiTheme="minorHAnsi" w:hAnsiTheme="minorHAnsi"/>
+                <w:sz w:val="22"/>
+                <w:szCs w:val="22"/>
+              </w:rPr>
+            </w:pPr>
+            <w:r>
+              <w:rPr>
+                <w:rFonts w:hint="default" w:asciiTheme="minorHAnsi" w:hAnsiTheme="minorHAnsi"/>
+                <w:sz w:val="22"/>
+                <w:szCs w:val="22"/>
+              </w:rPr>
+              <w:t xml:space="preserve">   - **Pre-clase:** Estudio autónomo de videos en YouTube (ej: teorema de Stokes) y revisión de código en GitHub.  </w:t>
+            </w:r>
+          </w:p>
+          <w:p>
+            <w:pPr>
+              <w:jc w:val="both"/>
+              <w:rPr>
+                <w:rFonts w:hint="default" w:asciiTheme="minorHAnsi" w:hAnsiTheme="minorHAnsi"/>
+                <w:sz w:val="22"/>
+                <w:szCs w:val="22"/>
+              </w:rPr>
+            </w:pPr>
+            <w:r>
+              <w:rPr>
+                <w:rFonts w:hint="default" w:asciiTheme="minorHAnsi" w:hAnsiTheme="minorHAnsi"/>
+                <w:sz w:val="22"/>
+                <w:szCs w:val="22"/>
+              </w:rPr>
+              <w:t xml:space="preserve">   - **En clase:** Resolución de problemas agropecuarios usando *Python* (ej: cálculo de centroides con integrales múltiples).  </w:t>
+            </w:r>
+          </w:p>
+          <w:p>
+            <w:pPr>
+              <w:jc w:val="both"/>
+              <w:rPr>
+                <w:rFonts w:hint="default" w:asciiTheme="minorHAnsi" w:hAnsiTheme="minorHAnsi"/>
+                <w:sz w:val="22"/>
+                <w:szCs w:val="22"/>
+              </w:rPr>
+            </w:pPr>
+          </w:p>
+          <w:p>
+            <w:pPr>
+              <w:jc w:val="both"/>
+              <w:rPr>
+                <w:rFonts w:hint="default" w:asciiTheme="minorHAnsi" w:hAnsiTheme="minorHAnsi"/>
+                <w:sz w:val="22"/>
+                <w:szCs w:val="22"/>
+              </w:rPr>
+            </w:pPr>
+            <w:r>
+              <w:rPr>
+                <w:rFonts w:hint="default" w:asciiTheme="minorHAnsi" w:hAnsiTheme="minorHAnsi"/>
+                <w:sz w:val="22"/>
+                <w:szCs w:val="22"/>
+              </w:rPr>
+              <w:t xml:space="preserve">2. **STEAMS:**  </w:t>
+            </w:r>
+          </w:p>
+          <w:p>
+            <w:pPr>
+              <w:jc w:val="both"/>
+              <w:rPr>
+                <w:rFonts w:hint="default" w:asciiTheme="minorHAnsi" w:hAnsiTheme="minorHAnsi"/>
+                <w:sz w:val="22"/>
+                <w:szCs w:val="22"/>
+              </w:rPr>
+            </w:pPr>
+            <w:r>
+              <w:rPr>
+                <w:rFonts w:hint="default" w:asciiTheme="minorHAnsi" w:hAnsiTheme="minorHAnsi"/>
+                <w:sz w:val="22"/>
+                <w:szCs w:val="22"/>
+              </w:rPr>
+              <w:t xml:space="preserve">   - **Arte anamórfico:** Creación de proyecciones distorsionadas que revelan datos al verse desde ángulos específicos, usando ecuaciones polares.  </w:t>
+            </w:r>
+          </w:p>
+          <w:p>
+            <w:pPr>
+              <w:jc w:val="both"/>
+              <w:rPr>
+                <w:rFonts w:hint="default" w:asciiTheme="minorHAnsi" w:hAnsiTheme="minorHAnsi"/>
+                <w:sz w:val="22"/>
+                <w:szCs w:val="22"/>
+              </w:rPr>
+            </w:pPr>
+            <w:r>
+              <w:rPr>
+                <w:rFonts w:hint="default" w:asciiTheme="minorHAnsi" w:hAnsiTheme="minorHAnsi"/>
+                <w:sz w:val="22"/>
+                <w:szCs w:val="22"/>
+              </w:rPr>
+              <w:t xml:space="preserve">   - **Sostenibilidad:** Análisis del impacto ambiental de modelos matemáticos en proyectos como "Flora silvestre".  </w:t>
+            </w:r>
+          </w:p>
+          <w:p>
+            <w:pPr>
+              <w:jc w:val="both"/>
+              <w:rPr>
+                <w:rFonts w:hint="default" w:asciiTheme="minorHAnsi" w:hAnsiTheme="minorHAnsi"/>
+                <w:sz w:val="22"/>
+                <w:szCs w:val="22"/>
+              </w:rPr>
+            </w:pPr>
+          </w:p>
+          <w:p>
+            <w:pPr>
+              <w:jc w:val="both"/>
+              <w:rPr>
+                <w:rFonts w:hint="default" w:asciiTheme="minorHAnsi" w:hAnsiTheme="minorHAnsi"/>
+                <w:sz w:val="22"/>
+                <w:szCs w:val="22"/>
+              </w:rPr>
+            </w:pPr>
+            <w:r>
+              <w:rPr>
+                <w:rFonts w:hint="default" w:asciiTheme="minorHAnsi" w:hAnsiTheme="minorHAnsi"/>
+                <w:sz w:val="22"/>
+                <w:szCs w:val="22"/>
+              </w:rPr>
+              <w:t xml:space="preserve">3. **ABPP:**  </w:t>
+            </w:r>
+          </w:p>
+          <w:p>
+            <w:pPr>
+              <w:jc w:val="both"/>
+              <w:rPr>
+                <w:rFonts w:hint="default" w:asciiTheme="minorHAnsi" w:hAnsiTheme="minorHAnsi"/>
+                <w:sz w:val="22"/>
+                <w:szCs w:val="22"/>
+              </w:rPr>
+            </w:pPr>
+            <w:r>
+              <w:rPr>
+                <w:rFonts w:hint="default" w:asciiTheme="minorHAnsi" w:hAnsiTheme="minorHAnsi"/>
+                <w:sz w:val="22"/>
+                <w:szCs w:val="22"/>
+              </w:rPr>
+              <w:t xml:space="preserve">   - **Colaboración en GitHub:** Edición grupal de cuadernos Jupyter para proyectos como "Esferas deformadas" (Cap. 14), integrando *SymPy* y *LaTeX*.  </w:t>
+            </w:r>
+          </w:p>
+          <w:p>
+            <w:pPr>
+              <w:jc w:val="both"/>
+              <w:rPr>
+                <w:rFonts w:hint="default" w:asciiTheme="minorHAnsi" w:hAnsiTheme="minorHAnsi"/>
+                <w:sz w:val="22"/>
+                <w:szCs w:val="22"/>
+              </w:rPr>
+            </w:pPr>
+            <w:r>
+              <w:rPr>
+                <w:rFonts w:hint="default" w:asciiTheme="minorHAnsi" w:hAnsiTheme="minorHAnsi"/>
+                <w:sz w:val="22"/>
+                <w:szCs w:val="22"/>
+              </w:rPr>
+              <w:t xml:space="preserve">   - **Presentaciones interactivas:** Uso de *ipywidgets* para demostrar cómo varían las superficies paramétricas según parámetros agroclimáticos.  </w:t>
+            </w:r>
+          </w:p>
+          <w:p>
+            <w:pPr>
+              <w:jc w:val="both"/>
+              <w:rPr>
+                <w:rFonts w:hint="default" w:asciiTheme="minorHAnsi" w:hAnsiTheme="minorHAnsi"/>
+                <w:sz w:val="22"/>
+                <w:szCs w:val="22"/>
+              </w:rPr>
+            </w:pPr>
+          </w:p>
+          <w:p>
+            <w:pPr>
+              <w:jc w:val="both"/>
+              <w:rPr>
+                <w:rFonts w:hint="default" w:asciiTheme="minorHAnsi" w:hAnsiTheme="minorHAnsi"/>
+                <w:sz w:val="22"/>
+                <w:szCs w:val="22"/>
+              </w:rPr>
+            </w:pPr>
+            <w:r>
+              <w:rPr>
+                <w:rFonts w:hint="default" w:asciiTheme="minorHAnsi" w:hAnsiTheme="minorHAnsi"/>
+                <w:sz w:val="22"/>
+                <w:szCs w:val="22"/>
+              </w:rPr>
+              <w:t>---</w:t>
+            </w:r>
+          </w:p>
+          <w:p>
+            <w:pPr>
+              <w:jc w:val="both"/>
+              <w:rPr>
+                <w:rFonts w:hint="default" w:asciiTheme="minorHAnsi" w:hAnsiTheme="minorHAnsi"/>
+                <w:sz w:val="22"/>
+                <w:szCs w:val="22"/>
+              </w:rPr>
+            </w:pPr>
+          </w:p>
+          <w:p>
+            <w:pPr>
+              <w:jc w:val="both"/>
+              <w:rPr>
                 <w:rFonts w:asciiTheme="minorHAnsi" w:hAnsiTheme="minorHAnsi"/>
                 <w:sz w:val="22"/>
                 <w:szCs w:val="22"/>
               </w:rPr>
             </w:pPr>
+            <w:r>
+              <w:rPr>
+                <w:rFonts w:hint="default" w:asciiTheme="minorHAnsi" w:hAnsiTheme="minorHAnsi"/>
+                <w:sz w:val="22"/>
+                <w:szCs w:val="22"/>
+              </w:rPr>
+              <w:t>**Nota:** Este diseño asegura que los contenidos no sean abordados de manera aislada, sino como herramientas para resolver problemas reales del sector agropecuario, fomentando habilidades técnicas, creativas y críticas mediante recursos tecnológicos y enfoques pedagógicos innovadores.</w:t>
+            </w:r>
           </w:p>
         </w:tc>
       </w:tr>
@@ -7123,9 +9858,17 @@
           <w:p>
             <w:pPr>
               <w:rPr>
-                <w:rFonts w:asciiTheme="minorHAnsi" w:hAnsiTheme="minorHAnsi"/>
-              </w:rPr>
-            </w:pPr>
+                <w:rFonts w:hint="default" w:asciiTheme="minorHAnsi" w:hAnsiTheme="minorHAnsi"/>
+                <w:lang w:val="es-ES"/>
+              </w:rPr>
+            </w:pPr>
+            <w:r>
+              <w:rPr>
+                <w:rFonts w:hint="default" w:asciiTheme="minorHAnsi" w:hAnsiTheme="minorHAnsi"/>
+                <w:lang w:val="es-ES"/>
+              </w:rPr>
+              <w:t>Marco Julio Cañas Campillo</w:t>
+            </w:r>
           </w:p>
         </w:tc>
         <w:tc>
@@ -7144,9 +9887,17 @@
             <w:pPr>
               <w:jc w:val="center"/>
               <w:rPr>
-                <w:rFonts w:asciiTheme="minorHAnsi" w:hAnsiTheme="minorHAnsi"/>
-              </w:rPr>
-            </w:pPr>
+                <w:rFonts w:hint="default" w:asciiTheme="minorHAnsi" w:hAnsiTheme="minorHAnsi"/>
+                <w:lang w:val="es-ES"/>
+              </w:rPr>
+            </w:pPr>
+            <w:r>
+              <w:rPr>
+                <w:rFonts w:hint="default" w:asciiTheme="minorHAnsi" w:hAnsiTheme="minorHAnsi"/>
+                <w:lang w:val="es-ES"/>
+              </w:rPr>
+              <w:t xml:space="preserve">Dirección de Regionalización </w:t>
+            </w:r>
           </w:p>
         </w:tc>
         <w:tc>
@@ -7165,9 +9916,17 @@
             <w:pPr>
               <w:jc w:val="center"/>
               <w:rPr>
-                <w:rFonts w:asciiTheme="minorHAnsi" w:hAnsiTheme="minorHAnsi"/>
-              </w:rPr>
-            </w:pPr>
+                <w:rFonts w:hint="default" w:asciiTheme="minorHAnsi" w:hAnsiTheme="minorHAnsi"/>
+                <w:lang w:val="es-ES"/>
+              </w:rPr>
+            </w:pPr>
+            <w:r>
+              <w:rPr>
+                <w:rFonts w:hint="default" w:asciiTheme="minorHAnsi" w:hAnsiTheme="minorHAnsi"/>
+                <w:lang w:val="es-ES"/>
+              </w:rPr>
+              <w:t>Licenciado en Matemáticas y Física y Magister en Ciencias Matemáticas</w:t>
+            </w:r>
           </w:p>
         </w:tc>
         <w:tc>
@@ -7184,11 +9943,21 @@
             <w:pPr>
               <w:jc w:val="center"/>
               <w:rPr>
-                <w:rFonts w:ascii="Calibri" w:hAnsi="Calibri" w:cs="Arial"/>
+                <w:rFonts w:hint="default" w:ascii="Calibri" w:hAnsi="Calibri" w:cs="Arial"/>
                 <w:sz w:val="20"/>
                 <w:szCs w:val="18"/>
-              </w:rPr>
-            </w:pPr>
+                <w:lang w:val="es-ES"/>
+              </w:rPr>
+            </w:pPr>
+            <w:r>
+              <w:rPr>
+                <w:rFonts w:hint="default" w:ascii="Calibri" w:hAnsi="Calibri" w:cs="Arial"/>
+                <w:sz w:val="20"/>
+                <w:szCs w:val="18"/>
+                <w:lang w:val="es-ES"/>
+              </w:rPr>
+              <w:t>100%</w:t>
+            </w:r>
           </w:p>
         </w:tc>
       </w:tr>
@@ -8269,7 +11038,7 @@
       </w:rPr>
       <w:id w:val="-1266310028"/>
       <w:docPartObj>
-        <w:docPartGallery w:val="AutoText"/>
+        <w:docPartGallery w:val="autotext"/>
       </w:docPartObj>
     </w:sdtPr>
     <w:sdtEndPr>
@@ -8287,7 +11056,7 @@
           </w:rPr>
           <w:id w:val="-1769616900"/>
           <w:docPartObj>
-            <w:docPartGallery w:val="AutoText"/>
+            <w:docPartGallery w:val="autotext"/>
           </w:docPartObj>
         </w:sdtPr>
         <w:sdtEndPr>
@@ -9484,7 +12253,7 @@
     <w:lsdException w:uiPriority="39" w:name="toc 9"/>
     <w:lsdException w:uiPriority="99" w:name="Normal Indent"/>
     <w:lsdException w:qFormat="1" w:uiPriority="99" w:name="footnote text"/>
-    <w:lsdException w:uiPriority="99" w:name="annotation text"/>
+    <w:lsdException w:qFormat="1" w:uiPriority="99" w:name="annotation text"/>
     <w:lsdException w:qFormat="1" w:uiPriority="99" w:semiHidden="0" w:name="header"/>
     <w:lsdException w:qFormat="1" w:uiPriority="99" w:semiHidden="0" w:name="footer"/>
     <w:lsdException w:uiPriority="99" w:name="index heading"/>
@@ -9493,7 +12262,7 @@
     <w:lsdException w:uiPriority="99" w:name="envelope address"/>
     <w:lsdException w:uiPriority="99" w:name="envelope return"/>
     <w:lsdException w:qFormat="1" w:uiPriority="99" w:name="footnote reference"/>
-    <w:lsdException w:uiPriority="99" w:name="annotation reference"/>
+    <w:lsdException w:qFormat="1" w:uiPriority="99" w:name="annotation reference"/>
     <w:lsdException w:uiPriority="99" w:name="line number"/>
     <w:lsdException w:uiPriority="99" w:name="page number"/>
     <w:lsdException w:qFormat="1" w:uiPriority="99" w:name="endnote reference"/>
@@ -9546,7 +12315,7 @@
     <w:lsdException w:uiPriority="99" w:name="Document Map"/>
     <w:lsdException w:uiPriority="99" w:name="Plain Text"/>
     <w:lsdException w:uiPriority="99" w:name="E-mail Signature"/>
-    <w:lsdException w:uiPriority="99" w:name="Normal (Web)"/>
+    <w:lsdException w:qFormat="1" w:uiPriority="99" w:name="Normal (Web)"/>
     <w:lsdException w:uiPriority="99" w:name="HTML Acronym"/>
     <w:lsdException w:uiPriority="99" w:name="HTML Address"/>
     <w:lsdException w:uiPriority="99" w:name="HTML Cite"/>
@@ -9558,7 +12327,7 @@
     <w:lsdException w:uiPriority="99" w:name="HTML Typewriter"/>
     <w:lsdException w:uiPriority="99" w:name="HTML Variable"/>
     <w:lsdException w:qFormat="1" w:uiPriority="99" w:name="Normal Table"/>
-    <w:lsdException w:uiPriority="99" w:name="annotation subject"/>
+    <w:lsdException w:qFormat="1" w:uiPriority="99" w:name="annotation subject"/>
     <w:lsdException w:uiPriority="99" w:name="Table Simple 1"/>
     <w:lsdException w:uiPriority="99" w:name="Table Simple 2"/>
     <w:lsdException w:uiPriority="99" w:name="Table Simple 3"/>
@@ -9719,6 +12488,7 @@
     <w:name w:val="annotation reference"/>
     <w:semiHidden/>
     <w:unhideWhenUsed/>
+    <w:qFormat/>
     <w:uiPriority w:val="99"/>
     <w:rPr>
       <w:sz w:val="16"/>
@@ -9794,6 +12564,7 @@
     <w:link w:val="23"/>
     <w:semiHidden/>
     <w:unhideWhenUsed/>
+    <w:qFormat/>
     <w:uiPriority w:val="99"/>
     <w:rPr>
       <w:b/>
@@ -9806,6 +12577,7 @@
     <w:link w:val="22"/>
     <w:semiHidden/>
     <w:unhideWhenUsed/>
+    <w:qFormat/>
     <w:uiPriority w:val="99"/>
     <w:rPr>
       <w:sz w:val="20"/>
@@ -9848,6 +12620,7 @@
     <w:name w:val="Normal (Web)"/>
     <w:semiHidden/>
     <w:unhideWhenUsed/>
+    <w:qFormat/>
     <w:uiPriority w:val="99"/>
     <w:pPr>
       <w:spacing w:before="0" w:beforeAutospacing="1" w:after="0" w:afterAutospacing="1"/>
@@ -9855,6 +12628,7 @@
       <w:jc w:val="left"/>
     </w:pPr>
     <w:rPr>
+      <w:rFonts w:ascii="Times New Roman" w:hAnsi="Times New Roman" w:eastAsia="SimSun" w:cs="Times New Roman"/>
       <w:kern w:val="0"/>
       <w:sz w:val="24"/>
       <w:szCs w:val="24"/>
@@ -11076,6 +13850,7 @@
   </w:style>
   <w:style w:type="paragraph" w:customStyle="1" w:styleId="12">
     <w:name w:val="B44BE90856414292BDF439430A767EE17"/>
+    <w:qFormat/>
     <w:uiPriority w:val="0"/>
     <w:pPr>
       <w:spacing w:after="0" w:line="240" w:lineRule="auto"/>
@@ -11103,6 +13878,7 @@
   </w:style>
   <w:style w:type="paragraph" w:customStyle="1" w:styleId="14">
     <w:name w:val="13EEF08E9B2048409B5BC41A13A326B57"/>
+    <w:qFormat/>
     <w:uiPriority w:val="0"/>
     <w:pPr>
       <w:spacing w:after="0" w:line="240" w:lineRule="auto"/>
@@ -11129,6 +13905,7 @@
   </w:style>
   <w:style w:type="paragraph" w:customStyle="1" w:styleId="16">
     <w:name w:val="043DDB051BCA47B1B6300BA93054D6237"/>
+    <w:qFormat/>
     <w:uiPriority w:val="0"/>
     <w:pPr>
       <w:spacing w:after="0" w:line="240" w:lineRule="auto"/>
@@ -11156,6 +13933,7 @@
   </w:style>
   <w:style w:type="paragraph" w:customStyle="1" w:styleId="18">
     <w:name w:val="6D18FF84F3F840CC8713984791B4D0197"/>
+    <w:qFormat/>
     <w:uiPriority w:val="0"/>
     <w:pPr>
       <w:spacing w:after="0" w:line="240" w:lineRule="auto"/>
@@ -11169,6 +13947,7 @@
   </w:style>
   <w:style w:type="paragraph" w:customStyle="1" w:styleId="19">
     <w:name w:val="D000574D6CC245A280C576C7B0A87A117"/>
+    <w:qFormat/>
     <w:uiPriority w:val="0"/>
     <w:pPr>
       <w:spacing w:after="0" w:line="240" w:lineRule="auto"/>
@@ -11182,6 +13961,7 @@
   </w:style>
   <w:style w:type="paragraph" w:customStyle="1" w:styleId="20">
     <w:name w:val="4F52089952B94B0A8012BFF3CAA0D9687"/>
+    <w:qFormat/>
     <w:uiPriority w:val="0"/>
     <w:pPr>
       <w:spacing w:after="0" w:line="240" w:lineRule="auto"/>

</xml_diff>